<commit_message>
edited to include title and overview
</commit_message>
<xml_diff>
--- a/dbp4_schema.docx
+++ b/dbp4_schema.docx
@@ -3,8 +3,628 @@
 <w:document xmlns:ve="http://schemas.openxmlformats.org/markup-compatibility/2006" xmlns:o="urn:schemas-microsoft-com:office:office" xmlns:r="http://schemas.openxmlformats.org/officeDocument/2006/relationships" xmlns:m="http://schemas.openxmlformats.org/officeDocument/2006/math" xmlns:v="urn:schemas-microsoft-com:vml" xmlns:wp="http://schemas.openxmlformats.org/drawingml/2006/wordprocessingDrawing" xmlns:w10="urn:schemas-microsoft-com:office:word" xmlns:w="http://schemas.openxmlformats.org/wordprocessingml/2006/main" xmlns:wne="http://schemas.microsoft.com/office/word/2006/wordml">
   <w:body>
     <w:p>
-      <w:r>
-        <w:rPr>
+      <w:pPr>
+        <w:rPr>
+          <w:rFonts w:ascii="Times New Roman" w:hAnsi="Times New Roman" w:cs="Times New Roman"/>
+        </w:rPr>
+      </w:pPr>
+    </w:p>
+    <w:p>
+      <w:pPr>
+        <w:rPr>
+          <w:rFonts w:ascii="Times New Roman" w:hAnsi="Times New Roman" w:cs="Times New Roman"/>
+        </w:rPr>
+      </w:pPr>
+    </w:p>
+    <w:p>
+      <w:pPr>
+        <w:rPr>
+          <w:rFonts w:ascii="Times New Roman" w:hAnsi="Times New Roman" w:cs="Times New Roman"/>
+        </w:rPr>
+      </w:pPr>
+    </w:p>
+    <w:p>
+      <w:pPr>
+        <w:rPr>
+          <w:rFonts w:ascii="Times New Roman" w:hAnsi="Times New Roman" w:cs="Times New Roman"/>
+        </w:rPr>
+      </w:pPr>
+    </w:p>
+    <w:p>
+      <w:pPr>
+        <w:rPr>
+          <w:rFonts w:ascii="Times New Roman" w:hAnsi="Times New Roman" w:cs="Times New Roman"/>
+        </w:rPr>
+      </w:pPr>
+    </w:p>
+    <w:p>
+      <w:pPr>
+        <w:ind w:left="2880"/>
+        <w:rPr>
+          <w:rFonts w:ascii="Times New Roman" w:hAnsi="Times New Roman" w:cs="Times New Roman"/>
+          <w:sz w:val="28"/>
+        </w:rPr>
+      </w:pPr>
+    </w:p>
+    <w:p>
+      <w:pPr>
+        <w:spacing w:after="0"/>
+        <w:ind w:left="2880"/>
+        <w:rPr>
+          <w:rFonts w:ascii="Times New Roman" w:hAnsi="Times New Roman" w:cs="Times New Roman"/>
+          <w:sz w:val="72"/>
+        </w:rPr>
+      </w:pPr>
+      <w:r>
+        <w:rPr>
+          <w:rFonts w:ascii="Times New Roman" w:hAnsi="Times New Roman" w:cs="Times New Roman"/>
+          <w:sz w:val="72"/>
+        </w:rPr>
+        <w:t>Job Loader</w:t>
+      </w:r>
+    </w:p>
+    <w:p>
+      <w:pPr>
+        <w:spacing w:after="0"/>
+        <w:ind w:left="2880"/>
+        <w:rPr>
+          <w:rFonts w:ascii="Times New Roman" w:hAnsi="Times New Roman" w:cs="Times New Roman"/>
+          <w:sz w:val="44"/>
+        </w:rPr>
+      </w:pPr>
+      <w:r>
+        <w:rPr>
+          <w:rFonts w:ascii="Times New Roman" w:hAnsi="Times New Roman" w:cs="Times New Roman"/>
+          <w:sz w:val="44"/>
+        </w:rPr>
+        <w:t>JARK Inc.</w:t>
+      </w:r>
+      <w:r>
+        <w:rPr>
+          <w:rFonts w:ascii="Times New Roman" w:hAnsi="Times New Roman" w:cs="Times New Roman"/>
+          <w:sz w:val="44"/>
+        </w:rPr>
+        <w:t xml:space="preserve"> (group 11)</w:t>
+      </w:r>
+    </w:p>
+    <w:p>
+      <w:pPr>
+        <w:spacing w:after="0"/>
+        <w:ind w:left="2880"/>
+        <w:rPr>
+          <w:rFonts w:ascii="Times New Roman" w:hAnsi="Times New Roman" w:cs="Times New Roman"/>
+          <w:sz w:val="44"/>
+        </w:rPr>
+      </w:pPr>
+      <w:r>
+        <w:rPr>
+          <w:rFonts w:ascii="Times New Roman" w:hAnsi="Times New Roman" w:cs="Times New Roman"/>
+          <w:sz w:val="44"/>
+        </w:rPr>
+        <w:t>Founders:</w:t>
+      </w:r>
+    </w:p>
+    <w:p>
+      <w:pPr>
+        <w:pStyle w:val="ListParagraph"/>
+        <w:numPr>
+          <w:ilvl w:val="0"/>
+          <w:numId w:val="1"/>
+        </w:numPr>
+        <w:spacing w:after="0"/>
+        <w:rPr>
+          <w:rFonts w:ascii="Times New Roman" w:hAnsi="Times New Roman" w:cs="Times New Roman"/>
+          <w:sz w:val="36"/>
+        </w:rPr>
+      </w:pPr>
+      <w:r>
+        <w:rPr>
+          <w:rFonts w:ascii="Times New Roman" w:hAnsi="Times New Roman" w:cs="Times New Roman"/>
+          <w:sz w:val="36"/>
+        </w:rPr>
+        <w:t>Khanh Bui</w:t>
+      </w:r>
+    </w:p>
+    <w:p>
+      <w:pPr>
+        <w:pStyle w:val="ListParagraph"/>
+        <w:numPr>
+          <w:ilvl w:val="0"/>
+          <w:numId w:val="1"/>
+        </w:numPr>
+        <w:spacing w:after="0"/>
+        <w:rPr>
+          <w:rFonts w:ascii="Times New Roman" w:hAnsi="Times New Roman" w:cs="Times New Roman"/>
+          <w:sz w:val="36"/>
+        </w:rPr>
+      </w:pPr>
+      <w:r>
+        <w:rPr>
+          <w:rFonts w:ascii="Times New Roman" w:hAnsi="Times New Roman" w:cs="Times New Roman"/>
+          <w:sz w:val="36"/>
+        </w:rPr>
+        <w:t>Guido Giron</w:t>
+      </w:r>
+    </w:p>
+    <w:p>
+      <w:pPr>
+        <w:pStyle w:val="ListParagraph"/>
+        <w:numPr>
+          <w:ilvl w:val="0"/>
+          <w:numId w:val="1"/>
+        </w:numPr>
+        <w:spacing w:after="0"/>
+        <w:rPr>
+          <w:rFonts w:ascii="Times New Roman" w:hAnsi="Times New Roman" w:cs="Times New Roman"/>
+          <w:sz w:val="36"/>
+        </w:rPr>
+      </w:pPr>
+      <w:r>
+        <w:rPr>
+          <w:rFonts w:ascii="Times New Roman" w:hAnsi="Times New Roman" w:cs="Times New Roman"/>
+          <w:sz w:val="36"/>
+        </w:rPr>
+        <w:t>Ryan MCcune</w:t>
+      </w:r>
+    </w:p>
+    <w:p>
+      <w:pPr>
+        <w:pStyle w:val="ListParagraph"/>
+        <w:numPr>
+          <w:ilvl w:val="0"/>
+          <w:numId w:val="1"/>
+        </w:numPr>
+        <w:spacing w:after="0"/>
+        <w:rPr>
+          <w:rFonts w:ascii="Times New Roman" w:hAnsi="Times New Roman" w:cs="Times New Roman"/>
+          <w:sz w:val="36"/>
+        </w:rPr>
+      </w:pPr>
+      <w:r>
+        <w:rPr>
+          <w:rFonts w:ascii="Times New Roman" w:hAnsi="Times New Roman" w:cs="Times New Roman"/>
+          <w:sz w:val="36"/>
+        </w:rPr>
+        <w:t>Jeffrey Miller</w:t>
+      </w:r>
+    </w:p>
+    <w:p>
+      <w:pPr>
+        <w:ind w:left="2880"/>
+        <w:rPr>
+          <w:rFonts w:ascii="Times New Roman" w:hAnsi="Times New Roman" w:cs="Times New Roman"/>
+        </w:rPr>
+      </w:pPr>
+    </w:p>
+    <w:p>
+      <w:pPr>
+        <w:ind w:left="2880"/>
+        <w:rPr>
+          <w:rFonts w:ascii="Times New Roman" w:hAnsi="Times New Roman" w:cs="Times New Roman"/>
+        </w:rPr>
+      </w:pPr>
+    </w:p>
+    <w:p>
+      <w:pPr>
+        <w:ind w:left="2880"/>
+        <w:rPr>
+          <w:rFonts w:ascii="Times New Roman" w:hAnsi="Times New Roman" w:cs="Times New Roman"/>
+        </w:rPr>
+      </w:pPr>
+    </w:p>
+    <w:p>
+      <w:pPr>
+        <w:ind w:left="2880"/>
+        <w:rPr>
+          <w:rFonts w:ascii="Times New Roman" w:hAnsi="Times New Roman" w:cs="Times New Roman"/>
+        </w:rPr>
+      </w:pPr>
+    </w:p>
+    <w:p>
+      <w:pPr>
+        <w:ind w:left="2880"/>
+        <w:rPr>
+          <w:rFonts w:ascii="Times New Roman" w:hAnsi="Times New Roman" w:cs="Times New Roman"/>
+        </w:rPr>
+      </w:pPr>
+    </w:p>
+    <w:p>
+      <w:pPr>
+        <w:ind w:left="2880"/>
+        <w:rPr>
+          <w:rFonts w:ascii="Times New Roman" w:hAnsi="Times New Roman" w:cs="Times New Roman"/>
+        </w:rPr>
+      </w:pPr>
+    </w:p>
+    <w:p>
+      <w:pPr>
+        <w:ind w:left="2880"/>
+        <w:rPr>
+          <w:rFonts w:ascii="Times New Roman" w:hAnsi="Times New Roman" w:cs="Times New Roman"/>
+        </w:rPr>
+      </w:pPr>
+    </w:p>
+    <w:p>
+      <w:pPr>
+        <w:ind w:left="2880"/>
+        <w:rPr>
+          <w:rFonts w:ascii="Times New Roman" w:hAnsi="Times New Roman" w:cs="Times New Roman"/>
+        </w:rPr>
+      </w:pPr>
+    </w:p>
+    <w:p>
+      <w:pPr>
+        <w:ind w:left="2880"/>
+        <w:rPr>
+          <w:rFonts w:ascii="Times New Roman" w:hAnsi="Times New Roman" w:cs="Times New Roman"/>
+        </w:rPr>
+      </w:pPr>
+    </w:p>
+    <w:p>
+      <w:pPr>
+        <w:ind w:left="2880"/>
+        <w:rPr>
+          <w:rFonts w:ascii="Times New Roman" w:hAnsi="Times New Roman" w:cs="Times New Roman"/>
+        </w:rPr>
+      </w:pPr>
+    </w:p>
+    <w:p>
+      <w:pPr>
+        <w:ind w:left="2880"/>
+        <w:rPr>
+          <w:rFonts w:ascii="Times New Roman" w:hAnsi="Times New Roman" w:cs="Times New Roman"/>
+        </w:rPr>
+      </w:pPr>
+    </w:p>
+    <w:p>
+      <w:pPr>
+        <w:ind w:left="2880"/>
+        <w:rPr>
+          <w:rFonts w:ascii="Times New Roman" w:hAnsi="Times New Roman" w:cs="Times New Roman"/>
+        </w:rPr>
+      </w:pPr>
+    </w:p>
+    <w:p>
+      <w:pPr>
+        <w:tabs>
+          <w:tab w:val="left" w:pos="450"/>
+        </w:tabs>
+        <w:rPr>
+          <w:rFonts w:ascii="Times New Roman" w:hAnsi="Times New Roman" w:cs="Times New Roman"/>
+          <w:sz w:val="32"/>
+          <w:szCs w:val="24"/>
+          <w:u w:val="single"/>
+        </w:rPr>
+      </w:pPr>
+      <w:r>
+        <w:rPr>
+          <w:rFonts w:ascii="Times New Roman" w:hAnsi="Times New Roman" w:cs="Times New Roman"/>
+          <w:sz w:val="32"/>
+          <w:szCs w:val="24"/>
+          <w:u w:val="single"/>
+        </w:rPr>
+        <w:lastRenderedPageBreak/>
+        <w:t>I. Overview</w:t>
+      </w:r>
+    </w:p>
+    <w:p>
+      <w:pPr>
+        <w:tabs>
+          <w:tab w:val="left" w:pos="450"/>
+        </w:tabs>
+        <w:rPr>
+          <w:rFonts w:ascii="Times New Roman" w:hAnsi="Times New Roman" w:cs="Times New Roman"/>
+          <w:sz w:val="24"/>
+          <w:szCs w:val="24"/>
+        </w:rPr>
+      </w:pPr>
+    </w:p>
+    <w:p>
+      <w:pPr>
+        <w:tabs>
+          <w:tab w:val="left" w:pos="0"/>
+        </w:tabs>
+        <w:rPr>
+          <w:rFonts w:ascii="Times New Roman" w:hAnsi="Times New Roman" w:cs="Times New Roman"/>
+          <w:sz w:val="24"/>
+          <w:szCs w:val="24"/>
+        </w:rPr>
+      </w:pPr>
+      <w:r>
+        <w:rPr>
+          <w:rFonts w:ascii="Times New Roman" w:hAnsi="Times New Roman" w:cs="Times New Roman"/>
+          <w:sz w:val="24"/>
+          <w:szCs w:val="24"/>
+        </w:rPr>
+        <w:tab/>
+      </w:r>
+      <w:r>
+        <w:rPr>
+          <w:rFonts w:ascii="Times New Roman" w:hAnsi="Times New Roman" w:cs="Times New Roman"/>
+          <w:sz w:val="24"/>
+          <w:szCs w:val="24"/>
+        </w:rPr>
+        <w:t>For our database, we chose to create a system which could assist students and other people seeking employment in finding careers. Our group was formed with members Jeffrey Miller, Alex (Guido) Giron, Ryan MCcune, and Khanh Bui and took on the name JARK. The name of our database was chosen to be Job Loader a name which would clearly shows what the purpose of our database.</w:t>
+      </w:r>
+    </w:p>
+    <w:p>
+      <w:pPr>
+        <w:rPr>
+          <w:rFonts w:ascii="Times New Roman" w:hAnsi="Times New Roman" w:cs="Times New Roman"/>
+          <w:sz w:val="24"/>
+          <w:szCs w:val="24"/>
+        </w:rPr>
+      </w:pPr>
+      <w:r>
+        <w:rPr>
+          <w:rFonts w:ascii="Times New Roman" w:hAnsi="Times New Roman" w:cs="Times New Roman"/>
+          <w:sz w:val="24"/>
+          <w:szCs w:val="24"/>
+        </w:rPr>
+        <w:t xml:space="preserve"> </w:t>
+      </w:r>
+    </w:p>
+    <w:p>
+      <w:pPr>
+        <w:rPr>
+          <w:rFonts w:ascii="Times New Roman" w:hAnsi="Times New Roman" w:cs="Times New Roman"/>
+          <w:sz w:val="24"/>
+          <w:szCs w:val="24"/>
+        </w:rPr>
+      </w:pPr>
+    </w:p>
+    <w:p>
+      <w:pPr>
+        <w:rPr>
+          <w:rFonts w:ascii="Times New Roman" w:hAnsi="Times New Roman" w:cs="Times New Roman"/>
+          <w:sz w:val="24"/>
+          <w:szCs w:val="24"/>
+        </w:rPr>
+      </w:pPr>
+    </w:p>
+    <w:p>
+      <w:pPr>
+        <w:rPr>
+          <w:rFonts w:ascii="Times New Roman" w:hAnsi="Times New Roman" w:cs="Times New Roman"/>
+          <w:sz w:val="24"/>
+          <w:szCs w:val="24"/>
+        </w:rPr>
+      </w:pPr>
+    </w:p>
+    <w:p>
+      <w:pPr>
+        <w:rPr>
+          <w:rFonts w:ascii="Times New Roman" w:hAnsi="Times New Roman" w:cs="Times New Roman"/>
+          <w:sz w:val="24"/>
+          <w:szCs w:val="24"/>
+        </w:rPr>
+      </w:pPr>
+    </w:p>
+    <w:p>
+      <w:pPr>
+        <w:rPr>
+          <w:rFonts w:ascii="Times New Roman" w:hAnsi="Times New Roman" w:cs="Times New Roman"/>
+          <w:sz w:val="24"/>
+          <w:szCs w:val="24"/>
+        </w:rPr>
+      </w:pPr>
+    </w:p>
+    <w:p>
+      <w:pPr>
+        <w:rPr>
+          <w:rFonts w:ascii="Times New Roman" w:hAnsi="Times New Roman" w:cs="Times New Roman"/>
+          <w:sz w:val="24"/>
+          <w:szCs w:val="24"/>
+        </w:rPr>
+      </w:pPr>
+    </w:p>
+    <w:p>
+      <w:pPr>
+        <w:rPr>
+          <w:rFonts w:ascii="Times New Roman" w:hAnsi="Times New Roman" w:cs="Times New Roman"/>
+          <w:sz w:val="24"/>
+          <w:szCs w:val="24"/>
+        </w:rPr>
+      </w:pPr>
+    </w:p>
+    <w:p>
+      <w:pPr>
+        <w:rPr>
+          <w:rFonts w:ascii="Times New Roman" w:hAnsi="Times New Roman" w:cs="Times New Roman"/>
+          <w:sz w:val="24"/>
+          <w:szCs w:val="24"/>
+        </w:rPr>
+      </w:pPr>
+    </w:p>
+    <w:p>
+      <w:pPr>
+        <w:rPr>
+          <w:rFonts w:ascii="Times New Roman" w:hAnsi="Times New Roman" w:cs="Times New Roman"/>
+          <w:sz w:val="24"/>
+          <w:szCs w:val="24"/>
+        </w:rPr>
+      </w:pPr>
+    </w:p>
+    <w:p>
+      <w:pPr>
+        <w:rPr>
+          <w:rFonts w:ascii="Times New Roman" w:hAnsi="Times New Roman" w:cs="Times New Roman"/>
+          <w:sz w:val="24"/>
+          <w:szCs w:val="24"/>
+        </w:rPr>
+      </w:pPr>
+    </w:p>
+    <w:p>
+      <w:pPr>
+        <w:rPr>
+          <w:rFonts w:ascii="Times New Roman" w:hAnsi="Times New Roman" w:cs="Times New Roman"/>
+          <w:sz w:val="24"/>
+          <w:szCs w:val="24"/>
+        </w:rPr>
+      </w:pPr>
+    </w:p>
+    <w:p>
+      <w:pPr>
+        <w:rPr>
+          <w:rFonts w:ascii="Times New Roman" w:hAnsi="Times New Roman" w:cs="Times New Roman"/>
+          <w:sz w:val="24"/>
+          <w:szCs w:val="24"/>
+        </w:rPr>
+      </w:pPr>
+    </w:p>
+    <w:p>
+      <w:pPr>
+        <w:rPr>
+          <w:rFonts w:ascii="Times New Roman" w:hAnsi="Times New Roman" w:cs="Times New Roman"/>
+          <w:sz w:val="24"/>
+          <w:szCs w:val="24"/>
+        </w:rPr>
+      </w:pPr>
+    </w:p>
+    <w:p>
+      <w:pPr>
+        <w:rPr>
+          <w:rFonts w:ascii="Times New Roman" w:hAnsi="Times New Roman" w:cs="Times New Roman"/>
+          <w:sz w:val="24"/>
+          <w:szCs w:val="24"/>
+        </w:rPr>
+      </w:pPr>
+    </w:p>
+    <w:p>
+      <w:pPr>
+        <w:rPr>
+          <w:rFonts w:ascii="Times New Roman" w:hAnsi="Times New Roman" w:cs="Times New Roman"/>
+          <w:sz w:val="24"/>
+          <w:szCs w:val="24"/>
+        </w:rPr>
+      </w:pPr>
+    </w:p>
+    <w:p>
+      <w:pPr>
+        <w:rPr>
+          <w:rFonts w:ascii="Times New Roman" w:hAnsi="Times New Roman" w:cs="Times New Roman"/>
+          <w:sz w:val="24"/>
+          <w:szCs w:val="24"/>
+        </w:rPr>
+      </w:pPr>
+    </w:p>
+    <w:p>
+      <w:pPr>
+        <w:rPr>
+          <w:rFonts w:ascii="Times New Roman" w:hAnsi="Times New Roman" w:cs="Times New Roman"/>
+          <w:sz w:val="24"/>
+          <w:szCs w:val="24"/>
+        </w:rPr>
+      </w:pPr>
+    </w:p>
+    <w:p>
+      <w:pPr>
+        <w:rPr>
+          <w:rFonts w:ascii="Times New Roman" w:hAnsi="Times New Roman" w:cs="Times New Roman"/>
+        </w:rPr>
+      </w:pPr>
+    </w:p>
+    <w:p>
+      <w:pPr>
+        <w:rPr>
+          <w:rFonts w:ascii="Times New Roman" w:hAnsi="Times New Roman" w:cs="Times New Roman"/>
+          <w:sz w:val="32"/>
+          <w:szCs w:val="24"/>
+          <w:u w:val="single"/>
+        </w:rPr>
+      </w:pPr>
+      <w:r>
+        <w:rPr>
+          <w:rFonts w:ascii="Times New Roman" w:hAnsi="Times New Roman" w:cs="Times New Roman"/>
+          <w:sz w:val="32"/>
+          <w:szCs w:val="24"/>
+          <w:u w:val="single"/>
+        </w:rPr>
+        <w:lastRenderedPageBreak/>
+        <w:t>II. Database Design</w:t>
+      </w:r>
+    </w:p>
+    <w:p>
+      <w:pPr>
+        <w:ind w:left="180"/>
+        <w:rPr>
+          <w:rFonts w:ascii="Times New Roman" w:hAnsi="Times New Roman" w:cs="Times New Roman"/>
+          <w:b/>
+          <w:sz w:val="24"/>
+          <w:szCs w:val="24"/>
+        </w:rPr>
+      </w:pPr>
+      <w:r>
+        <w:rPr>
+          <w:rFonts w:ascii="Times New Roman" w:hAnsi="Times New Roman" w:cs="Times New Roman"/>
+          <w:b/>
+          <w:sz w:val="24"/>
+          <w:szCs w:val="24"/>
+        </w:rPr>
+        <w:t>ER Diagram for Job Loader</w:t>
+      </w:r>
+      <w:r>
+        <w:rPr>
+          <w:rFonts w:ascii="Times New Roman" w:hAnsi="Times New Roman" w:cs="Times New Roman"/>
+          <w:b/>
+          <w:sz w:val="24"/>
+          <w:szCs w:val="24"/>
+        </w:rPr>
+        <w:t>:</w:t>
+      </w:r>
+    </w:p>
+    <w:p>
+      <w:pPr>
+        <w:ind w:left="180"/>
+        <w:rPr>
+          <w:rFonts w:ascii="Times New Roman" w:hAnsi="Times New Roman" w:cs="Times New Roman"/>
+          <w:b/>
+          <w:sz w:val="24"/>
+          <w:szCs w:val="24"/>
+        </w:rPr>
+      </w:pPr>
+    </w:p>
+    <w:p>
+      <w:pPr>
+        <w:ind w:left="180"/>
+        <w:rPr>
+          <w:rFonts w:ascii="Times New Roman" w:hAnsi="Times New Roman" w:cs="Times New Roman"/>
+          <w:b/>
+          <w:sz w:val="24"/>
+          <w:szCs w:val="24"/>
+        </w:rPr>
+      </w:pPr>
+      <w:r>
+        <w:rPr>
+          <w:rFonts w:ascii="Times New Roman" w:hAnsi="Times New Roman" w:cs="Times New Roman"/>
+          <w:noProof/>
+        </w:rPr>
+        <w:pict>
+          <v:oval id="_x0000_s1069" style="position:absolute;left:0;text-align:left;margin-left:205.5pt;margin-top:525.9pt;width:65.25pt;height:32.25pt;z-index:251692032">
+            <v:textbox>
+              <w:txbxContent>
+                <w:p>
+                  <w:pPr>
+                    <w:jc w:val="center"/>
+                    <w:rPr>
+                      <w:u w:val="single"/>
+                    </w:rPr>
+                  </w:pPr>
+                  <w:r>
+                    <w:rPr>
+                      <w:u w:val="single"/>
+                    </w:rPr>
+                    <w:t>Userid</w:t>
+                  </w:r>
+                </w:p>
+              </w:txbxContent>
+            </v:textbox>
+          </v:oval>
+        </w:pict>
+      </w:r>
+      <w:r>
+        <w:rPr>
+          <w:rFonts w:ascii="Times New Roman" w:hAnsi="Times New Roman" w:cs="Times New Roman"/>
           <w:noProof/>
         </w:rPr>
         <w:pict>
@@ -12,7 +632,7 @@
             <v:stroke joinstyle="miter"/>
             <v:path gradientshapeok="t" o:connecttype="rect"/>
           </v:shapetype>
-          <v:shape id="_x0000_s1132" type="#_x0000_t202" style="position:absolute;margin-left:229.5pt;margin-top:117.75pt;width:18pt;height:21pt;z-index:251756544" stroked="f">
+          <v:shape id="_x0000_s1132" type="#_x0000_t202" style="position:absolute;left:0;text-align:left;margin-left:229.5pt;margin-top:117.75pt;width:18pt;height:21pt;z-index:251756544" stroked="f">
             <v:fill opacity="0"/>
             <v:textbox>
               <w:txbxContent>
@@ -23,7 +643,6 @@
                       <w:szCs w:val="18"/>
                     </w:rPr>
                   </w:pPr>
-                  <w:proofErr w:type="gramStart"/>
                   <w:r>
                     <w:rPr>
                       <w:sz w:val="18"/>
@@ -31,7 +650,6 @@
                     </w:rPr>
                     <w:t>n</w:t>
                   </w:r>
-                  <w:proofErr w:type="gramEnd"/>
                 </w:p>
               </w:txbxContent>
             </v:textbox>
@@ -40,10 +658,11 @@
       </w:r>
       <w:r>
         <w:rPr>
-          <w:noProof/>
-        </w:rPr>
-        <w:pict>
-          <v:shape id="_x0000_s1131" type="#_x0000_t202" style="position:absolute;margin-left:211.5pt;margin-top:161.25pt;width:18pt;height:21pt;z-index:251755520" stroked="f">
+          <w:rFonts w:ascii="Times New Roman" w:hAnsi="Times New Roman" w:cs="Times New Roman"/>
+          <w:noProof/>
+        </w:rPr>
+        <w:pict>
+          <v:shape id="_x0000_s1131" type="#_x0000_t202" style="position:absolute;left:0;text-align:left;margin-left:211.5pt;margin-top:161.25pt;width:18pt;height:21pt;z-index:251755520" stroked="f">
             <v:fill opacity="0"/>
             <v:textbox>
               <w:txbxContent>
@@ -54,7 +673,6 @@
                       <w:szCs w:val="18"/>
                     </w:rPr>
                   </w:pPr>
-                  <w:proofErr w:type="gramStart"/>
                   <w:r>
                     <w:rPr>
                       <w:sz w:val="18"/>
@@ -62,7 +680,6 @@
                     </w:rPr>
                     <w:t>n</w:t>
                   </w:r>
-                  <w:proofErr w:type="gramEnd"/>
                 </w:p>
               </w:txbxContent>
             </v:textbox>
@@ -71,10 +688,11 @@
       </w:r>
       <w:r>
         <w:rPr>
-          <w:noProof/>
-        </w:rPr>
-        <w:pict>
-          <v:shape id="_x0000_s1133" type="#_x0000_t202" style="position:absolute;margin-left:140.25pt;margin-top:294pt;width:18pt;height:21pt;z-index:251757568" stroked="f">
+          <w:rFonts w:ascii="Times New Roman" w:hAnsi="Times New Roman" w:cs="Times New Roman"/>
+          <w:noProof/>
+        </w:rPr>
+        <w:pict>
+          <v:shape id="_x0000_s1133" type="#_x0000_t202" style="position:absolute;left:0;text-align:left;margin-left:140.25pt;margin-top:294pt;width:18pt;height:21pt;z-index:251757568" stroked="f">
             <v:fill opacity="0"/>
             <v:textbox>
               <w:txbxContent>
@@ -85,7 +703,6 @@
                       <w:szCs w:val="18"/>
                     </w:rPr>
                   </w:pPr>
-                  <w:proofErr w:type="gramStart"/>
                   <w:r>
                     <w:rPr>
                       <w:sz w:val="18"/>
@@ -93,7 +710,6 @@
                     </w:rPr>
                     <w:t>n</w:t>
                   </w:r>
-                  <w:proofErr w:type="gramEnd"/>
                 </w:p>
               </w:txbxContent>
             </v:textbox>
@@ -102,10 +718,11 @@
       </w:r>
       <w:r>
         <w:rPr>
-          <w:noProof/>
-        </w:rPr>
-        <w:pict>
-          <v:shape id="_x0000_s1127" type="#_x0000_t202" style="position:absolute;margin-left:108.75pt;margin-top:408.15pt;width:18pt;height:21pt;z-index:251751424" stroked="f">
+          <w:rFonts w:ascii="Times New Roman" w:hAnsi="Times New Roman" w:cs="Times New Roman"/>
+          <w:noProof/>
+        </w:rPr>
+        <w:pict>
+          <v:shape id="_x0000_s1127" type="#_x0000_t202" style="position:absolute;left:0;text-align:left;margin-left:108.75pt;margin-top:408.15pt;width:18pt;height:21pt;z-index:251751424" stroked="f">
             <v:fill opacity="0"/>
             <v:textbox>
               <w:txbxContent>
@@ -131,10 +748,11 @@
       </w:r>
       <w:r>
         <w:rPr>
-          <w:noProof/>
-        </w:rPr>
-        <w:pict>
-          <v:shape id="_x0000_s1129" type="#_x0000_t202" style="position:absolute;margin-left:277.25pt;margin-top:425.25pt;width:18pt;height:21pt;z-index:251753472" stroked="f">
+          <w:rFonts w:ascii="Times New Roman" w:hAnsi="Times New Roman" w:cs="Times New Roman"/>
+          <w:noProof/>
+        </w:rPr>
+        <w:pict>
+          <v:shape id="_x0000_s1129" type="#_x0000_t202" style="position:absolute;left:0;text-align:left;margin-left:277.25pt;margin-top:425.25pt;width:18pt;height:21pt;z-index:251753472" stroked="f">
             <v:fill opacity="0"/>
             <v:textbox>
               <w:txbxContent>
@@ -160,10 +778,11 @@
       </w:r>
       <w:r>
         <w:rPr>
-          <w:noProof/>
-        </w:rPr>
-        <w:pict>
-          <v:shape id="_x0000_s1128" type="#_x0000_t202" style="position:absolute;margin-left:167.75pt;margin-top:446.25pt;width:18pt;height:21pt;z-index:251752448" stroked="f">
+          <w:rFonts w:ascii="Times New Roman" w:hAnsi="Times New Roman" w:cs="Times New Roman"/>
+          <w:noProof/>
+        </w:rPr>
+        <w:pict>
+          <v:shape id="_x0000_s1128" type="#_x0000_t202" style="position:absolute;left:0;text-align:left;margin-left:167.75pt;margin-top:446.25pt;width:18pt;height:21pt;z-index:251752448" stroked="f">
             <v:fill opacity="0"/>
             <v:textbox>
               <w:txbxContent>
@@ -189,10 +808,11 @@
       </w:r>
       <w:r>
         <w:rPr>
-          <w:noProof/>
-        </w:rPr>
-        <w:pict>
-          <v:shape id="_x0000_s1130" type="#_x0000_t202" style="position:absolute;margin-left:363.75pt;margin-top:387.15pt;width:18pt;height:21pt;z-index:251754496" stroked="f">
+          <w:rFonts w:ascii="Times New Roman" w:hAnsi="Times New Roman" w:cs="Times New Roman"/>
+          <w:noProof/>
+        </w:rPr>
+        <w:pict>
+          <v:shape id="_x0000_s1130" type="#_x0000_t202" style="position:absolute;left:0;text-align:left;margin-left:363.75pt;margin-top:387.15pt;width:18pt;height:21pt;z-index:251754496" stroked="f">
             <v:fill opacity="0"/>
             <v:textbox>
               <w:txbxContent>
@@ -218,10 +838,11 @@
       </w:r>
       <w:r>
         <w:rPr>
-          <w:noProof/>
-        </w:rPr>
-        <w:pict>
-          <v:shape id="_x0000_s1126" type="#_x0000_t202" style="position:absolute;margin-left:368.25pt;margin-top:330.15pt;width:18pt;height:21pt;z-index:251750400" stroked="f">
+          <w:rFonts w:ascii="Times New Roman" w:hAnsi="Times New Roman" w:cs="Times New Roman"/>
+          <w:noProof/>
+        </w:rPr>
+        <w:pict>
+          <v:shape id="_x0000_s1126" type="#_x0000_t202" style="position:absolute;left:0;text-align:left;margin-left:368.25pt;margin-top:330.15pt;width:18pt;height:21pt;z-index:251750400" stroked="f">
             <v:fill opacity="0"/>
             <v:textbox>
               <w:txbxContent>
@@ -247,6 +868,7 @@
       </w:r>
       <w:r>
         <w:rPr>
+          <w:rFonts w:ascii="Times New Roman" w:hAnsi="Times New Roman" w:cs="Times New Roman"/>
           <w:noProof/>
         </w:rPr>
         <w:pict>
@@ -254,61 +876,64 @@
             <v:path arrowok="t" fillok="f" o:connecttype="none"/>
             <o:lock v:ext="edit" shapetype="t"/>
           </v:shapetype>
-          <v:shape id="_x0000_s1124" type="#_x0000_t32" style="position:absolute;margin-left:475.5pt;margin-top:408.15pt;width:6.75pt;height:16.35pt;flip:x y;z-index:251748352" o:connectortype="straight"/>
-        </w:pict>
-      </w:r>
-      <w:r>
-        <w:rPr>
-          <w:noProof/>
-        </w:rPr>
-        <w:pict>
-          <v:shape id="_x0000_s1123" type="#_x0000_t32" style="position:absolute;margin-left:443.25pt;margin-top:408.15pt;width:0;height:59.1pt;flip:y;z-index:251747328" o:connectortype="straight"/>
-        </w:pict>
-      </w:r>
-      <w:r>
-        <w:rPr>
-          <w:noProof/>
-        </w:rPr>
-        <w:pict>
-          <v:shape id="_x0000_s1122" type="#_x0000_t32" style="position:absolute;margin-left:401.25pt;margin-top:408.15pt;width:9pt;height:16.35pt;flip:y;z-index:251746304" o:connectortype="straight"/>
-        </w:pict>
-      </w:r>
-      <w:r>
-        <w:rPr>
-          <w:noProof/>
-        </w:rPr>
-        <w:pict>
-          <v:shape id="_x0000_s1121" type="#_x0000_t32" style="position:absolute;margin-left:475.5pt;margin-top:330.4pt;width:0;height:20.75pt;z-index:251745280" o:connectortype="straight"/>
-        </w:pict>
-      </w:r>
-      <w:r>
-        <w:rPr>
-          <w:noProof/>
-        </w:rPr>
-        <w:pict>
-          <v:shape id="_x0000_s1120" type="#_x0000_t32" style="position:absolute;margin-left:410.25pt;margin-top:315pt;width:6.75pt;height:36.15pt;z-index:251744256" o:connectortype="straight"/>
-        </w:pict>
-      </w:r>
-      <w:r>
-        <w:rPr>
-          <w:noProof/>
-        </w:rPr>
-        <w:pict>
-          <v:oval id="_x0000_s1115" style="position:absolute;margin-left:410.25pt;margin-top:467.25pt;width:65.25pt;height:32.25pt;z-index:251739136">
+          <v:shape id="_x0000_s1124" type="#_x0000_t32" style="position:absolute;left:0;text-align:left;margin-left:475.5pt;margin-top:408.15pt;width:6.75pt;height:16.35pt;flip:x y;z-index:251748352" o:connectortype="straight"/>
+        </w:pict>
+      </w:r>
+      <w:r>
+        <w:rPr>
+          <w:rFonts w:ascii="Times New Roman" w:hAnsi="Times New Roman" w:cs="Times New Roman"/>
+          <w:noProof/>
+        </w:rPr>
+        <w:pict>
+          <v:shape id="_x0000_s1123" type="#_x0000_t32" style="position:absolute;left:0;text-align:left;margin-left:443.25pt;margin-top:408.15pt;width:0;height:59.1pt;flip:y;z-index:251747328" o:connectortype="straight"/>
+        </w:pict>
+      </w:r>
+      <w:r>
+        <w:rPr>
+          <w:rFonts w:ascii="Times New Roman" w:hAnsi="Times New Roman" w:cs="Times New Roman"/>
+          <w:noProof/>
+        </w:rPr>
+        <w:pict>
+          <v:shape id="_x0000_s1122" type="#_x0000_t32" style="position:absolute;left:0;text-align:left;margin-left:401.25pt;margin-top:408.15pt;width:9pt;height:16.35pt;flip:y;z-index:251746304" o:connectortype="straight"/>
+        </w:pict>
+      </w:r>
+      <w:r>
+        <w:rPr>
+          <w:rFonts w:ascii="Times New Roman" w:hAnsi="Times New Roman" w:cs="Times New Roman"/>
+          <w:noProof/>
+        </w:rPr>
+        <w:pict>
+          <v:shape id="_x0000_s1121" type="#_x0000_t32" style="position:absolute;left:0;text-align:left;margin-left:475.5pt;margin-top:330.4pt;width:0;height:20.75pt;z-index:251745280" o:connectortype="straight"/>
+        </w:pict>
+      </w:r>
+      <w:r>
+        <w:rPr>
+          <w:rFonts w:ascii="Times New Roman" w:hAnsi="Times New Roman" w:cs="Times New Roman"/>
+          <w:noProof/>
+        </w:rPr>
+        <w:pict>
+          <v:shape id="_x0000_s1120" type="#_x0000_t32" style="position:absolute;left:0;text-align:left;margin-left:410.25pt;margin-top:315pt;width:6.75pt;height:36.15pt;z-index:251744256" o:connectortype="straight"/>
+        </w:pict>
+      </w:r>
+      <w:r>
+        <w:rPr>
+          <w:rFonts w:ascii="Times New Roman" w:hAnsi="Times New Roman" w:cs="Times New Roman"/>
+          <w:noProof/>
+        </w:rPr>
+        <w:pict>
+          <v:oval id="_x0000_s1115" style="position:absolute;left:0;text-align:left;margin-left:410.25pt;margin-top:467.25pt;width:65.25pt;height:32.25pt;z-index:251739136">
             <v:textbox>
               <w:txbxContent>
                 <w:p>
                   <w:pPr>
                     <w:jc w:val="center"/>
                   </w:pPr>
-                  <w:proofErr w:type="spellStart"/>
                   <w:r>
                     <w:t>Re</w:t>
                   </w:r>
                   <w:r>
                     <w:t>mail</w:t>
                   </w:r>
-                  <w:proofErr w:type="spellEnd"/>
                 </w:p>
               </w:txbxContent>
             </v:textbox>
@@ -317,10 +942,11 @@
       </w:r>
       <w:r>
         <w:rPr>
-          <w:noProof/>
-        </w:rPr>
-        <w:pict>
-          <v:oval id="_x0000_s1116" style="position:absolute;margin-left:462pt;margin-top:424.5pt;width:65.25pt;height:32.25pt;z-index:251740160">
+          <w:rFonts w:ascii="Times New Roman" w:hAnsi="Times New Roman" w:cs="Times New Roman"/>
+          <w:noProof/>
+        </w:rPr>
+        <w:pict>
+          <v:oval id="_x0000_s1116" style="position:absolute;left:0;text-align:left;margin-left:462pt;margin-top:424.5pt;width:65.25pt;height:32.25pt;z-index:251740160">
             <v:textbox>
               <w:txbxContent>
                 <w:p>
@@ -338,10 +964,11 @@
       </w:r>
       <w:r>
         <w:rPr>
-          <w:noProof/>
-        </w:rPr>
-        <w:pict>
-          <v:oval id="_x0000_s1117" style="position:absolute;margin-left:356.25pt;margin-top:424.5pt;width:65.25pt;height:32.25pt;z-index:251741184">
+          <w:rFonts w:ascii="Times New Roman" w:hAnsi="Times New Roman" w:cs="Times New Roman"/>
+          <w:noProof/>
+        </w:rPr>
+        <w:pict>
+          <v:oval id="_x0000_s1117" style="position:absolute;left:0;text-align:left;margin-left:356.25pt;margin-top:424.5pt;width:65.25pt;height:32.25pt;z-index:251741184">
             <v:textbox>
               <w:txbxContent>
                 <w:p>
@@ -367,10 +994,11 @@
       </w:r>
       <w:r>
         <w:rPr>
-          <w:noProof/>
-        </w:rPr>
-        <w:pict>
-          <v:oval id="_x0000_s1118" style="position:absolute;margin-left:455.25pt;margin-top:298.15pt;width:65.25pt;height:32.25pt;z-index:251742208">
+          <w:rFonts w:ascii="Times New Roman" w:hAnsi="Times New Roman" w:cs="Times New Roman"/>
+          <w:noProof/>
+        </w:rPr>
+        <w:pict>
+          <v:oval id="_x0000_s1118" style="position:absolute;left:0;text-align:left;margin-left:455.25pt;margin-top:298.15pt;width:65.25pt;height:32.25pt;z-index:251742208">
             <v:textbox>
               <w:txbxContent>
                 <w:p>
@@ -394,10 +1022,11 @@
       </w:r>
       <w:r>
         <w:rPr>
-          <w:noProof/>
-        </w:rPr>
-        <w:pict>
-          <v:oval id="_x0000_s1119" style="position:absolute;margin-left:378pt;margin-top:282.75pt;width:65.25pt;height:32.25pt;z-index:251743232">
+          <w:rFonts w:ascii="Times New Roman" w:hAnsi="Times New Roman" w:cs="Times New Roman"/>
+          <w:noProof/>
+        </w:rPr>
+        <w:pict>
+          <v:oval id="_x0000_s1119" style="position:absolute;left:0;text-align:left;margin-left:378pt;margin-top:282.75pt;width:65.25pt;height:32.25pt;z-index:251743232">
             <v:textbox>
               <w:txbxContent>
                 <w:p>
@@ -407,14 +1036,12 @@
                       <w:u w:val="single"/>
                     </w:rPr>
                   </w:pPr>
-                  <w:proofErr w:type="spellStart"/>
                   <w:r>
                     <w:rPr>
                       <w:u w:val="single"/>
                     </w:rPr>
                     <w:t>Userid</w:t>
                   </w:r>
-                  <w:proofErr w:type="spellEnd"/>
                 </w:p>
               </w:txbxContent>
             </v:textbox>
@@ -423,22 +1050,25 @@
       </w:r>
       <w:r>
         <w:rPr>
-          <w:noProof/>
-        </w:rPr>
-        <w:pict>
-          <v:shape id="_x0000_s1114" type="#_x0000_t32" style="position:absolute;margin-left:264pt;margin-top:282.75pt;width:13.25pt;height:11.25pt;flip:x y;z-index:251738112" o:connectortype="straight"/>
-        </w:pict>
-      </w:r>
-      <w:r>
-        <w:rPr>
-          <w:noProof/>
-        </w:rPr>
-        <w:pict>
-          <v:shape id="_x0000_s1113" type="#_x0000_t32" style="position:absolute;margin-left:289.5pt;margin-top:401.25pt;width:100.85pt;height:50.4pt;flip:x;z-index:251737088" o:connectortype="straight"/>
-        </w:pict>
-      </w:r>
-      <w:r>
-        <w:rPr>
+          <w:rFonts w:ascii="Times New Roman" w:hAnsi="Times New Roman" w:cs="Times New Roman"/>
+          <w:noProof/>
+        </w:rPr>
+        <w:pict>
+          <v:shape id="_x0000_s1114" type="#_x0000_t32" style="position:absolute;left:0;text-align:left;margin-left:264pt;margin-top:282.75pt;width:13.25pt;height:11.25pt;flip:x y;z-index:251738112" o:connectortype="straight"/>
+        </w:pict>
+      </w:r>
+      <w:r>
+        <w:rPr>
+          <w:rFonts w:ascii="Times New Roman" w:hAnsi="Times New Roman" w:cs="Times New Roman"/>
+          <w:noProof/>
+        </w:rPr>
+        <w:pict>
+          <v:shape id="_x0000_s1113" type="#_x0000_t32" style="position:absolute;left:0;text-align:left;margin-left:289.5pt;margin-top:401.25pt;width:100.85pt;height:50.4pt;flip:x;z-index:251737088" o:connectortype="straight"/>
+        </w:pict>
+      </w:r>
+      <w:r>
+        <w:rPr>
+          <w:rFonts w:ascii="Times New Roman" w:hAnsi="Times New Roman" w:cs="Times New Roman"/>
           <w:noProof/>
         </w:rPr>
         <w:pict>
@@ -446,7 +1076,7 @@
             <v:stroke joinstyle="miter"/>
             <v:path gradientshapeok="t" o:connecttype="rect"/>
           </v:shapetype>
-          <v:shape id="_x0000_s1075" type="#_x0000_t109" style="position:absolute;margin-left:390.35pt;margin-top:351.15pt;width:96.75pt;height:57pt;z-index:251698176">
+          <v:shape id="_x0000_s1075" type="#_x0000_t109" style="position:absolute;left:0;text-align:left;margin-left:390.35pt;margin-top:351.15pt;width:96.75pt;height:57pt;z-index:251698176">
             <v:textbox style="mso-next-textbox:#_x0000_s1075">
               <w:txbxContent>
                 <w:p>
@@ -470,18 +1100,20 @@
       </w:r>
       <w:r>
         <w:rPr>
-          <w:noProof/>
-        </w:rPr>
-        <w:pict>
-          <v:shape id="_x0000_s1112" type="#_x0000_t32" style="position:absolute;margin-left:237.75pt;margin-top:108.75pt;width:152.6pt;height:270.75pt;z-index:251736064" o:connectortype="straight"/>
-        </w:pict>
-      </w:r>
-      <w:r>
-        <w:rPr>
-          <w:noProof/>
-        </w:rPr>
-        <w:pict>
-          <v:oval id="_x0000_s1090" style="position:absolute;margin-left:271.5pt;margin-top:4in;width:65.25pt;height:32.25pt;z-index:251713536">
+          <w:rFonts w:ascii="Times New Roman" w:hAnsi="Times New Roman" w:cs="Times New Roman"/>
+          <w:noProof/>
+        </w:rPr>
+        <w:pict>
+          <v:shape id="_x0000_s1112" type="#_x0000_t32" style="position:absolute;left:0;text-align:left;margin-left:237.75pt;margin-top:108.75pt;width:152.6pt;height:270.75pt;z-index:251736064" o:connectortype="straight"/>
+        </w:pict>
+      </w:r>
+      <w:r>
+        <w:rPr>
+          <w:rFonts w:ascii="Times New Roman" w:hAnsi="Times New Roman" w:cs="Times New Roman"/>
+          <w:noProof/>
+        </w:rPr>
+        <w:pict>
+          <v:oval id="_x0000_s1090" style="position:absolute;left:0;text-align:left;margin-left:271.5pt;margin-top:4in;width:65.25pt;height:32.25pt;z-index:251713536">
             <v:textbox>
               <w:txbxContent>
                 <w:p>
@@ -491,7 +1123,6 @@
                       <w:u w:val="single"/>
                     </w:rPr>
                   </w:pPr>
-                  <w:proofErr w:type="spellStart"/>
                   <w:r>
                     <w:rPr>
                       <w:u w:val="single"/>
@@ -504,7 +1135,6 @@
                     </w:rPr>
                     <w:t>id</w:t>
                   </w:r>
-                  <w:proofErr w:type="spellEnd"/>
                 </w:p>
               </w:txbxContent>
             </v:textbox>
@@ -513,34 +1143,38 @@
       </w:r>
       <w:r>
         <w:rPr>
-          <w:noProof/>
-        </w:rPr>
-        <w:pict>
-          <v:shape id="_x0000_s1111" type="#_x0000_t32" style="position:absolute;margin-left:122.25pt;margin-top:408.15pt;width:63.5pt;height:43.5pt;z-index:251735040" o:connectortype="straight"/>
-        </w:pict>
-      </w:r>
-      <w:r>
-        <w:rPr>
-          <w:noProof/>
-        </w:rPr>
-        <w:pict>
-          <v:shape id="_x0000_s1110" type="#_x0000_t32" style="position:absolute;margin-left:126.75pt;margin-top:270.75pt;width:67.5pt;height:80.4pt;flip:x;z-index:251734016" o:connectortype="straight"/>
-        </w:pict>
-      </w:r>
-      <w:r>
-        <w:rPr>
-          <w:noProof/>
-        </w:rPr>
-        <w:pict>
-          <v:shape id="_x0000_s1109" type="#_x0000_t32" style="position:absolute;margin-left:32.25pt;margin-top:294pt;width:21pt;height:57.15pt;flip:x y;z-index:251732992" o:connectortype="straight"/>
-        </w:pict>
-      </w:r>
-      <w:r>
-        <w:rPr>
-          <w:noProof/>
-        </w:rPr>
-        <w:pict>
-          <v:oval id="_x0000_s1100" style="position:absolute;margin-left:-29.25pt;margin-top:270.75pt;width:65.25pt;height:32.25pt;z-index:251723776">
+          <w:rFonts w:ascii="Times New Roman" w:hAnsi="Times New Roman" w:cs="Times New Roman"/>
+          <w:noProof/>
+        </w:rPr>
+        <w:pict>
+          <v:shape id="_x0000_s1111" type="#_x0000_t32" style="position:absolute;left:0;text-align:left;margin-left:122.25pt;margin-top:408.15pt;width:63.5pt;height:43.5pt;z-index:251735040" o:connectortype="straight"/>
+        </w:pict>
+      </w:r>
+      <w:r>
+        <w:rPr>
+          <w:rFonts w:ascii="Times New Roman" w:hAnsi="Times New Roman" w:cs="Times New Roman"/>
+          <w:noProof/>
+        </w:rPr>
+        <w:pict>
+          <v:shape id="_x0000_s1110" type="#_x0000_t32" style="position:absolute;left:0;text-align:left;margin-left:126.75pt;margin-top:270.75pt;width:67.5pt;height:80.4pt;flip:x;z-index:251734016" o:connectortype="straight"/>
+        </w:pict>
+      </w:r>
+      <w:r>
+        <w:rPr>
+          <w:rFonts w:ascii="Times New Roman" w:hAnsi="Times New Roman" w:cs="Times New Roman"/>
+          <w:noProof/>
+        </w:rPr>
+        <w:pict>
+          <v:shape id="_x0000_s1109" type="#_x0000_t32" style="position:absolute;left:0;text-align:left;margin-left:32.25pt;margin-top:294pt;width:21pt;height:57.15pt;flip:x y;z-index:251732992" o:connectortype="straight"/>
+        </w:pict>
+      </w:r>
+      <w:r>
+        <w:rPr>
+          <w:rFonts w:ascii="Times New Roman" w:hAnsi="Times New Roman" w:cs="Times New Roman"/>
+          <w:noProof/>
+        </w:rPr>
+        <w:pict>
+          <v:oval id="_x0000_s1100" style="position:absolute;left:0;text-align:left;margin-left:-29.25pt;margin-top:270.75pt;width:65.25pt;height:32.25pt;z-index:251723776">
             <v:textbox>
               <w:txbxContent>
                 <w:p>
@@ -558,66 +1192,74 @@
       </w:r>
       <w:r>
         <w:rPr>
-          <w:noProof/>
-        </w:rPr>
-        <w:pict>
-          <v:shape id="_x0000_s1108" type="#_x0000_t32" style="position:absolute;margin-left:140.25pt;margin-top:393.9pt;width:13.5pt;height:0;flip:x;z-index:251731968" o:connectortype="straight"/>
-        </w:pict>
-      </w:r>
-      <w:r>
-        <w:rPr>
-          <w:noProof/>
-        </w:rPr>
-        <w:pict>
-          <v:shape id="_x0000_s1107" type="#_x0000_t32" style="position:absolute;margin-left:140.25pt;margin-top:361.65pt;width:18pt;height:5.85pt;flip:x;z-index:251730944" o:connectortype="straight"/>
-        </w:pict>
-      </w:r>
-      <w:r>
-        <w:rPr>
-          <w:noProof/>
-        </w:rPr>
-        <w:pict>
-          <v:shape id="_x0000_s1105" type="#_x0000_t32" style="position:absolute;margin-left:81pt;margin-top:408.15pt;width:0;height:11.25pt;flip:y;z-index:251728896" o:connectortype="straight"/>
-        </w:pict>
-      </w:r>
-      <w:r>
-        <w:rPr>
-          <w:noProof/>
-        </w:rPr>
-        <w:pict>
-          <v:shape id="_x0000_s1104" type="#_x0000_t32" style="position:absolute;margin-left:32.25pt;margin-top:408.15pt;width:11.25pt;height:6.6pt;flip:y;z-index:251727872" o:connectortype="straight"/>
-        </w:pict>
-      </w:r>
-      <w:r>
-        <w:rPr>
-          <w:noProof/>
-        </w:rPr>
-        <w:pict>
-          <v:shape id="_x0000_s1103" type="#_x0000_t32" style="position:absolute;margin-left:32.25pt;margin-top:379.5pt;width:11.25pt;height:0;z-index:251726848" o:connectortype="straight"/>
-        </w:pict>
-      </w:r>
-      <w:r>
-        <w:rPr>
-          <w:noProof/>
-        </w:rPr>
-        <w:pict>
-          <v:shape id="_x0000_s1102" type="#_x0000_t32" style="position:absolute;margin-left:32.25pt;margin-top:335.25pt;width:11.25pt;height:15.9pt;z-index:251725824" o:connectortype="straight"/>
-        </w:pict>
-      </w:r>
-      <w:r>
-        <w:rPr>
-          <w:noProof/>
-        </w:rPr>
-        <w:pict>
-          <v:shape id="_x0000_s1101" type="#_x0000_t32" style="position:absolute;margin-left:81pt;margin-top:326.25pt;width:4.1pt;height:24.9pt;z-index:251724800" o:connectortype="straight"/>
-        </w:pict>
-      </w:r>
-      <w:r>
-        <w:rPr>
-          <w:noProof/>
-        </w:rPr>
-        <w:pict>
-          <v:shape id="_x0000_s1074" type="#_x0000_t109" style="position:absolute;margin-left:43.5pt;margin-top:351.15pt;width:96.75pt;height:57pt;z-index:251697152">
+          <w:rFonts w:ascii="Times New Roman" w:hAnsi="Times New Roman" w:cs="Times New Roman"/>
+          <w:noProof/>
+        </w:rPr>
+        <w:pict>
+          <v:shape id="_x0000_s1108" type="#_x0000_t32" style="position:absolute;left:0;text-align:left;margin-left:140.25pt;margin-top:393.9pt;width:13.5pt;height:0;flip:x;z-index:251731968" o:connectortype="straight"/>
+        </w:pict>
+      </w:r>
+      <w:r>
+        <w:rPr>
+          <w:rFonts w:ascii="Times New Roman" w:hAnsi="Times New Roman" w:cs="Times New Roman"/>
+          <w:noProof/>
+        </w:rPr>
+        <w:pict>
+          <v:shape id="_x0000_s1107" type="#_x0000_t32" style="position:absolute;left:0;text-align:left;margin-left:140.25pt;margin-top:361.65pt;width:18pt;height:5.85pt;flip:x;z-index:251730944" o:connectortype="straight"/>
+        </w:pict>
+      </w:r>
+      <w:r>
+        <w:rPr>
+          <w:rFonts w:ascii="Times New Roman" w:hAnsi="Times New Roman" w:cs="Times New Roman"/>
+          <w:noProof/>
+        </w:rPr>
+        <w:pict>
+          <v:shape id="_x0000_s1105" type="#_x0000_t32" style="position:absolute;left:0;text-align:left;margin-left:81pt;margin-top:408.15pt;width:0;height:11.25pt;flip:y;z-index:251728896" o:connectortype="straight"/>
+        </w:pict>
+      </w:r>
+      <w:r>
+        <w:rPr>
+          <w:rFonts w:ascii="Times New Roman" w:hAnsi="Times New Roman" w:cs="Times New Roman"/>
+          <w:noProof/>
+        </w:rPr>
+        <w:pict>
+          <v:shape id="_x0000_s1104" type="#_x0000_t32" style="position:absolute;left:0;text-align:left;margin-left:32.25pt;margin-top:408.15pt;width:11.25pt;height:6.6pt;flip:y;z-index:251727872" o:connectortype="straight"/>
+        </w:pict>
+      </w:r>
+      <w:r>
+        <w:rPr>
+          <w:rFonts w:ascii="Times New Roman" w:hAnsi="Times New Roman" w:cs="Times New Roman"/>
+          <w:noProof/>
+        </w:rPr>
+        <w:pict>
+          <v:shape id="_x0000_s1103" type="#_x0000_t32" style="position:absolute;left:0;text-align:left;margin-left:32.25pt;margin-top:379.5pt;width:11.25pt;height:0;z-index:251726848" o:connectortype="straight"/>
+        </w:pict>
+      </w:r>
+      <w:r>
+        <w:rPr>
+          <w:rFonts w:ascii="Times New Roman" w:hAnsi="Times New Roman" w:cs="Times New Roman"/>
+          <w:noProof/>
+        </w:rPr>
+        <w:pict>
+          <v:shape id="_x0000_s1102" type="#_x0000_t32" style="position:absolute;left:0;text-align:left;margin-left:32.25pt;margin-top:335.25pt;width:11.25pt;height:15.9pt;z-index:251725824" o:connectortype="straight"/>
+        </w:pict>
+      </w:r>
+      <w:r>
+        <w:rPr>
+          <w:rFonts w:ascii="Times New Roman" w:hAnsi="Times New Roman" w:cs="Times New Roman"/>
+          <w:noProof/>
+        </w:rPr>
+        <w:pict>
+          <v:shape id="_x0000_s1101" type="#_x0000_t32" style="position:absolute;left:0;text-align:left;margin-left:81pt;margin-top:326.25pt;width:4.1pt;height:24.9pt;z-index:251724800" o:connectortype="straight"/>
+        </w:pict>
+      </w:r>
+      <w:r>
+        <w:rPr>
+          <w:rFonts w:ascii="Times New Roman" w:hAnsi="Times New Roman" w:cs="Times New Roman"/>
+          <w:noProof/>
+        </w:rPr>
+        <w:pict>
+          <v:shape id="_x0000_s1074" type="#_x0000_t109" style="position:absolute;left:0;text-align:left;margin-left:43.5pt;margin-top:351.15pt;width:96.75pt;height:57pt;z-index:251697152">
             <v:textbox style="mso-next-textbox:#_x0000_s1074">
               <w:txbxContent>
                 <w:p>
@@ -641,10 +1283,11 @@
       </w:r>
       <w:r>
         <w:rPr>
-          <w:noProof/>
-        </w:rPr>
-        <w:pict>
-          <v:oval id="_x0000_s1095" style="position:absolute;margin-left:150.35pt;margin-top:379.5pt;width:79.1pt;height:45pt;z-index:251718656">
+          <w:rFonts w:ascii="Times New Roman" w:hAnsi="Times New Roman" w:cs="Times New Roman"/>
+          <w:noProof/>
+        </w:rPr>
+        <w:pict>
+          <v:oval id="_x0000_s1095" style="position:absolute;left:0;text-align:left;margin-left:150.35pt;margin-top:379.5pt;width:79.1pt;height:45pt;z-index:251718656">
             <v:textbox>
               <w:txbxContent>
                 <w:p>
@@ -655,7 +1298,6 @@
                       <w:szCs w:val="18"/>
                     </w:rPr>
                   </w:pPr>
-                  <w:proofErr w:type="spellStart"/>
                   <w:r>
                     <w:rPr>
                       <w:sz w:val="18"/>
@@ -663,7 +1305,6 @@
                     </w:rPr>
                     <w:t>DegreeField</w:t>
                   </w:r>
-                  <w:proofErr w:type="spellEnd"/>
                 </w:p>
               </w:txbxContent>
             </v:textbox>
@@ -672,10 +1313,11 @@
       </w:r>
       <w:r>
         <w:rPr>
-          <w:noProof/>
-        </w:rPr>
-        <w:pict>
-          <v:oval id="_x0000_s1099" style="position:absolute;margin-left:153.75pt;margin-top:335.25pt;width:65.25pt;height:32.25pt;z-index:251722752">
+          <w:rFonts w:ascii="Times New Roman" w:hAnsi="Times New Roman" w:cs="Times New Roman"/>
+          <w:noProof/>
+        </w:rPr>
+        <w:pict>
+          <v:oval id="_x0000_s1099" style="position:absolute;left:0;text-align:left;margin-left:153.75pt;margin-top:335.25pt;width:65.25pt;height:32.25pt;z-index:251722752">
             <v:textbox>
               <w:txbxContent>
                 <w:p>
@@ -693,10 +1335,11 @@
       </w:r>
       <w:r>
         <w:rPr>
-          <w:noProof/>
-        </w:rPr>
-        <w:pict>
-          <v:oval id="_x0000_s1093" style="position:absolute;margin-left:48.75pt;margin-top:294pt;width:65.25pt;height:32.25pt;z-index:251716608">
+          <w:rFonts w:ascii="Times New Roman" w:hAnsi="Times New Roman" w:cs="Times New Roman"/>
+          <w:noProof/>
+        </w:rPr>
+        <w:pict>
+          <v:oval id="_x0000_s1093" style="position:absolute;left:0;text-align:left;margin-left:48.75pt;margin-top:294pt;width:65.25pt;height:32.25pt;z-index:251716608">
             <v:textbox>
               <w:txbxContent>
                 <w:p>
@@ -706,7 +1349,6 @@
                       <w:u w:val="single"/>
                     </w:rPr>
                   </w:pPr>
-                  <w:proofErr w:type="spellStart"/>
                   <w:r>
                     <w:rPr>
                       <w:u w:val="single"/>
@@ -719,7 +1361,6 @@
                     </w:rPr>
                     <w:t>id</w:t>
                   </w:r>
-                  <w:proofErr w:type="spellEnd"/>
                 </w:p>
               </w:txbxContent>
             </v:textbox>
@@ -728,21 +1369,20 @@
       </w:r>
       <w:r>
         <w:rPr>
-          <w:noProof/>
-        </w:rPr>
-        <w:pict>
-          <v:oval id="_x0000_s1096" style="position:absolute;margin-left:48.75pt;margin-top:419.4pt;width:65.25pt;height:32.25pt;z-index:251719680">
+          <w:rFonts w:ascii="Times New Roman" w:hAnsi="Times New Roman" w:cs="Times New Roman"/>
+          <w:noProof/>
+        </w:rPr>
+        <w:pict>
+          <v:oval id="_x0000_s1096" style="position:absolute;left:0;text-align:left;margin-left:48.75pt;margin-top:419.4pt;width:65.25pt;height:32.25pt;z-index:251719680">
             <v:textbox>
               <w:txbxContent>
                 <w:p>
                   <w:pPr>
                     <w:jc w:val="center"/>
                   </w:pPr>
-                  <w:proofErr w:type="spellStart"/>
                   <w:r>
                     <w:t>Lname</w:t>
                   </w:r>
-                  <w:proofErr w:type="spellEnd"/>
                 </w:p>
               </w:txbxContent>
             </v:textbox>
@@ -751,21 +1391,20 @@
       </w:r>
       <w:r>
         <w:rPr>
-          <w:noProof/>
-        </w:rPr>
-        <w:pict>
-          <v:oval id="_x0000_s1097" style="position:absolute;margin-left:-29.25pt;margin-top:408.15pt;width:65.25pt;height:32.25pt;z-index:251720704">
+          <w:rFonts w:ascii="Times New Roman" w:hAnsi="Times New Roman" w:cs="Times New Roman"/>
+          <w:noProof/>
+        </w:rPr>
+        <w:pict>
+          <v:oval id="_x0000_s1097" style="position:absolute;left:0;text-align:left;margin-left:-29.25pt;margin-top:408.15pt;width:65.25pt;height:32.25pt;z-index:251720704">
             <v:textbox>
               <w:txbxContent>
                 <w:p>
                   <w:pPr>
                     <w:jc w:val="center"/>
                   </w:pPr>
-                  <w:proofErr w:type="spellStart"/>
                   <w:r>
                     <w:t>Fname</w:t>
                   </w:r>
-                  <w:proofErr w:type="spellEnd"/>
                 </w:p>
               </w:txbxContent>
             </v:textbox>
@@ -774,24 +1413,23 @@
       </w:r>
       <w:r>
         <w:rPr>
-          <w:noProof/>
-        </w:rPr>
-        <w:pict>
-          <v:oval id="_x0000_s1098" style="position:absolute;margin-left:-33pt;margin-top:361.65pt;width:65.25pt;height:32.25pt;z-index:251721728">
+          <w:rFonts w:ascii="Times New Roman" w:hAnsi="Times New Roman" w:cs="Times New Roman"/>
+          <w:noProof/>
+        </w:rPr>
+        <w:pict>
+          <v:oval id="_x0000_s1098" style="position:absolute;left:0;text-align:left;margin-left:-33pt;margin-top:361.65pt;width:65.25pt;height:32.25pt;z-index:251721728">
             <v:textbox>
               <w:txbxContent>
                 <w:p>
                   <w:pPr>
                     <w:jc w:val="center"/>
                   </w:pPr>
-                  <w:proofErr w:type="spellStart"/>
                   <w:r>
                     <w:t>Ae</w:t>
                   </w:r>
                   <w:r>
                     <w:t>mail</w:t>
                   </w:r>
-                  <w:proofErr w:type="spellEnd"/>
                 </w:p>
               </w:txbxContent>
             </v:textbox>
@@ -800,10 +1438,11 @@
       </w:r>
       <w:r>
         <w:rPr>
-          <w:noProof/>
-        </w:rPr>
-        <w:pict>
-          <v:oval id="_x0000_s1094" style="position:absolute;margin-left:-29.25pt;margin-top:312.15pt;width:65.25pt;height:32.25pt;z-index:251717632">
+          <w:rFonts w:ascii="Times New Roman" w:hAnsi="Times New Roman" w:cs="Times New Roman"/>
+          <w:noProof/>
+        </w:rPr>
+        <w:pict>
+          <v:oval id="_x0000_s1094" style="position:absolute;left:0;text-align:left;margin-left:-29.25pt;margin-top:312.15pt;width:65.25pt;height:32.25pt;z-index:251717632">
             <v:textbox>
               <w:txbxContent>
                 <w:p>
@@ -813,14 +1452,12 @@
                       <w:u w:val="single"/>
                     </w:rPr>
                   </w:pPr>
-                  <w:proofErr w:type="spellStart"/>
                   <w:r>
                     <w:rPr>
                       <w:u w:val="single"/>
                     </w:rPr>
                     <w:t>Userid</w:t>
                   </w:r>
-                  <w:proofErr w:type="spellEnd"/>
                 </w:p>
               </w:txbxContent>
             </v:textbox>
@@ -829,18 +1466,20 @@
       </w:r>
       <w:r>
         <w:rPr>
-          <w:noProof/>
-        </w:rPr>
-        <w:pict>
-          <v:shape id="_x0000_s1091" type="#_x0000_t32" style="position:absolute;margin-left:150.35pt;margin-top:229.5pt;width:43.9pt;height:15.75pt;z-index:251714560" o:connectortype="straight"/>
-        </w:pict>
-      </w:r>
-      <w:r>
-        <w:rPr>
-          <w:noProof/>
-        </w:rPr>
-        <w:pict>
-          <v:oval id="_x0000_s1089" style="position:absolute;margin-left:85.1pt;margin-top:213pt;width:65.25pt;height:32.25pt;z-index:251712512">
+          <w:rFonts w:ascii="Times New Roman" w:hAnsi="Times New Roman" w:cs="Times New Roman"/>
+          <w:noProof/>
+        </w:rPr>
+        <w:pict>
+          <v:shape id="_x0000_s1091" type="#_x0000_t32" style="position:absolute;left:0;text-align:left;margin-left:150.35pt;margin-top:229.5pt;width:43.9pt;height:15.75pt;z-index:251714560" o:connectortype="straight"/>
+        </w:pict>
+      </w:r>
+      <w:r>
+        <w:rPr>
+          <w:rFonts w:ascii="Times New Roman" w:hAnsi="Times New Roman" w:cs="Times New Roman"/>
+          <w:noProof/>
+        </w:rPr>
+        <w:pict>
+          <v:oval id="_x0000_s1089" style="position:absolute;left:0;text-align:left;margin-left:85.1pt;margin-top:213pt;width:65.25pt;height:32.25pt;z-index:251712512">
             <v:textbox>
               <w:txbxContent>
                 <w:p>
@@ -850,7 +1489,6 @@
                       <w:u w:val="single"/>
                     </w:rPr>
                   </w:pPr>
-                  <w:proofErr w:type="spellStart"/>
                   <w:r>
                     <w:rPr>
                       <w:u w:val="single"/>
@@ -863,7 +1501,6 @@
                     </w:rPr>
                     <w:t>id</w:t>
                   </w:r>
-                  <w:proofErr w:type="spellEnd"/>
                 </w:p>
               </w:txbxContent>
             </v:textbox>
@@ -872,14 +1509,16 @@
       </w:r>
       <w:r>
         <w:rPr>
-          <w:noProof/>
-        </w:rPr>
-        <w:pict>
-          <v:shape id="_x0000_s1088" type="#_x0000_t32" style="position:absolute;margin-left:229.5pt;margin-top:108.75pt;width:8.25pt;height:104.25pt;z-index:251711488" o:connectortype="straight"/>
-        </w:pict>
-      </w:r>
-      <w:r>
-        <w:rPr>
+          <w:rFonts w:ascii="Times New Roman" w:hAnsi="Times New Roman" w:cs="Times New Roman"/>
+          <w:noProof/>
+        </w:rPr>
+        <w:pict>
+          <v:shape id="_x0000_s1088" type="#_x0000_t32" style="position:absolute;left:0;text-align:left;margin-left:229.5pt;margin-top:108.75pt;width:8.25pt;height:104.25pt;z-index:251711488" o:connectortype="straight"/>
+        </w:pict>
+      </w:r>
+      <w:r>
+        <w:rPr>
+          <w:rFonts w:ascii="Times New Roman" w:hAnsi="Times New Roman" w:cs="Times New Roman"/>
           <w:noProof/>
         </w:rPr>
         <w:pict>
@@ -887,7 +1526,7 @@
             <v:stroke joinstyle="miter"/>
             <v:path gradientshapeok="t" o:connecttype="rect" textboxrect="5400,5400,16200,16200"/>
           </v:shapetype>
-          <v:shape id="_x0000_s1087" type="#_x0000_t4" style="position:absolute;margin-left:175.75pt;margin-top:213pt;width:123.5pt;height:90pt;z-index:251710464">
+          <v:shape id="_x0000_s1087" type="#_x0000_t4" style="position:absolute;left:0;text-align:left;margin-left:175.75pt;margin-top:213pt;width:123.5pt;height:90pt;z-index:251710464">
             <v:textbox>
               <w:txbxContent>
                 <w:p>
@@ -905,90 +1544,101 @@
       </w:r>
       <w:r>
         <w:rPr>
-          <w:noProof/>
-        </w:rPr>
-        <w:pict>
-          <v:shape id="_x0000_s1086" type="#_x0000_t32" style="position:absolute;margin-left:185.75pt;margin-top:108.75pt;width:8.5pt;height:25.15pt;flip:y;z-index:251709440" o:connectortype="straight"/>
-        </w:pict>
-      </w:r>
-      <w:r>
-        <w:rPr>
-          <w:noProof/>
-        </w:rPr>
-        <w:pict>
-          <v:shape id="_x0000_s1085" type="#_x0000_t32" style="position:absolute;margin-left:145.5pt;margin-top:101.65pt;width:33.75pt;height:7.1pt;flip:y;z-index:251708416" o:connectortype="straight"/>
-        </w:pict>
-      </w:r>
-      <w:r>
-        <w:rPr>
-          <w:noProof/>
-        </w:rPr>
-        <w:pict>
-          <v:shape id="_x0000_s1084" type="#_x0000_t32" style="position:absolute;margin-left:150.35pt;margin-top:69pt;width:28.9pt;height:0;z-index:251707392" o:connectortype="straight"/>
-        </w:pict>
-      </w:r>
-      <w:r>
-        <w:rPr>
-          <w:noProof/>
-        </w:rPr>
-        <w:pict>
-          <v:shape id="_x0000_s1083" type="#_x0000_t32" style="position:absolute;margin-left:264pt;margin-top:108.75pt;width:29.25pt;height:35.25pt;flip:x y;z-index:251706368" o:connectortype="straight"/>
-        </w:pict>
-      </w:r>
-      <w:r>
-        <w:rPr>
-          <w:noProof/>
-        </w:rPr>
-        <w:pict>
-          <v:shape id="_x0000_s1082" type="#_x0000_t32" style="position:absolute;margin-left:277.25pt;margin-top:101.65pt;width:22pt;height:10.85pt;flip:x y;z-index:251705344" o:connectortype="straight"/>
-        </w:pict>
-      </w:r>
-      <w:r>
-        <w:rPr>
-          <w:noProof/>
-        </w:rPr>
-        <w:pict>
-          <v:shape id="_x0000_s1081" type="#_x0000_t32" style="position:absolute;margin-left:277.25pt;margin-top:69pt;width:25.75pt;height:6.75pt;flip:x;z-index:251704320" o:connectortype="straight"/>
-        </w:pict>
-      </w:r>
-      <w:r>
-        <w:rPr>
-          <w:noProof/>
-        </w:rPr>
-        <w:pict>
-          <v:shape id="_x0000_s1080" type="#_x0000_t32" style="position:absolute;margin-left:277.25pt;margin-top:29.25pt;width:30.25pt;height:27.75pt;flip:x;z-index:251703296" o:connectortype="straight"/>
-        </w:pict>
-      </w:r>
-      <w:r>
-        <w:rPr>
-          <w:noProof/>
-        </w:rPr>
-        <w:pict>
-          <v:shape id="_x0000_s1079" type="#_x0000_t32" style="position:absolute;margin-left:264pt;margin-top:3pt;width:12pt;height:48.75pt;flip:x;z-index:251702272" o:connectortype="straight"/>
-        </w:pict>
-      </w:r>
-      <w:r>
-        <w:rPr>
-          <w:noProof/>
-        </w:rPr>
-        <w:pict>
-          <v:shape id="_x0000_s1078" type="#_x0000_t32" style="position:absolute;margin-left:219pt;margin-top:3pt;width:1.5pt;height:48.75pt;z-index:251701248" o:connectortype="straight"/>
-        </w:pict>
-      </w:r>
-      <w:r>
-        <w:rPr>
-          <w:noProof/>
-        </w:rPr>
-        <w:pict>
-          <v:shape id="_x0000_s1077" type="#_x0000_t32" style="position:absolute;margin-left:167.25pt;margin-top:29.25pt;width:18.5pt;height:22.5pt;z-index:251700224" o:connectortype="straight"/>
-        </w:pict>
-      </w:r>
-      <w:r>
-        <w:rPr>
-          <w:noProof/>
-        </w:rPr>
-        <w:pict>
-          <v:oval id="_x0000_s1076" style="position:absolute;margin-left:259.85pt;margin-top:-29.25pt;width:65.25pt;height:32.25pt;z-index:251699200">
+          <w:rFonts w:ascii="Times New Roman" w:hAnsi="Times New Roman" w:cs="Times New Roman"/>
+          <w:noProof/>
+        </w:rPr>
+        <w:pict>
+          <v:shape id="_x0000_s1086" type="#_x0000_t32" style="position:absolute;left:0;text-align:left;margin-left:185.75pt;margin-top:108.75pt;width:8.5pt;height:25.15pt;flip:y;z-index:251709440" o:connectortype="straight"/>
+        </w:pict>
+      </w:r>
+      <w:r>
+        <w:rPr>
+          <w:rFonts w:ascii="Times New Roman" w:hAnsi="Times New Roman" w:cs="Times New Roman"/>
+          <w:noProof/>
+        </w:rPr>
+        <w:pict>
+          <v:shape id="_x0000_s1085" type="#_x0000_t32" style="position:absolute;left:0;text-align:left;margin-left:145.5pt;margin-top:101.65pt;width:33.75pt;height:7.1pt;flip:y;z-index:251708416" o:connectortype="straight"/>
+        </w:pict>
+      </w:r>
+      <w:r>
+        <w:rPr>
+          <w:rFonts w:ascii="Times New Roman" w:hAnsi="Times New Roman" w:cs="Times New Roman"/>
+          <w:noProof/>
+        </w:rPr>
+        <w:pict>
+          <v:shape id="_x0000_s1084" type="#_x0000_t32" style="position:absolute;left:0;text-align:left;margin-left:150.35pt;margin-top:69pt;width:28.9pt;height:0;z-index:251707392" o:connectortype="straight"/>
+        </w:pict>
+      </w:r>
+      <w:r>
+        <w:rPr>
+          <w:rFonts w:ascii="Times New Roman" w:hAnsi="Times New Roman" w:cs="Times New Roman"/>
+          <w:noProof/>
+        </w:rPr>
+        <w:pict>
+          <v:shape id="_x0000_s1083" type="#_x0000_t32" style="position:absolute;left:0;text-align:left;margin-left:264pt;margin-top:108.75pt;width:29.25pt;height:35.25pt;flip:x y;z-index:251706368" o:connectortype="straight"/>
+        </w:pict>
+      </w:r>
+      <w:r>
+        <w:rPr>
+          <w:rFonts w:ascii="Times New Roman" w:hAnsi="Times New Roman" w:cs="Times New Roman"/>
+          <w:noProof/>
+        </w:rPr>
+        <w:pict>
+          <v:shape id="_x0000_s1082" type="#_x0000_t32" style="position:absolute;left:0;text-align:left;margin-left:277.25pt;margin-top:101.65pt;width:22pt;height:10.85pt;flip:x y;z-index:251705344" o:connectortype="straight"/>
+        </w:pict>
+      </w:r>
+      <w:r>
+        <w:rPr>
+          <w:rFonts w:ascii="Times New Roman" w:hAnsi="Times New Roman" w:cs="Times New Roman"/>
+          <w:noProof/>
+        </w:rPr>
+        <w:pict>
+          <v:shape id="_x0000_s1081" type="#_x0000_t32" style="position:absolute;left:0;text-align:left;margin-left:277.25pt;margin-top:69pt;width:25.75pt;height:6.75pt;flip:x;z-index:251704320" o:connectortype="straight"/>
+        </w:pict>
+      </w:r>
+      <w:r>
+        <w:rPr>
+          <w:rFonts w:ascii="Times New Roman" w:hAnsi="Times New Roman" w:cs="Times New Roman"/>
+          <w:noProof/>
+        </w:rPr>
+        <w:pict>
+          <v:shape id="_x0000_s1080" type="#_x0000_t32" style="position:absolute;left:0;text-align:left;margin-left:277.25pt;margin-top:29.25pt;width:30.25pt;height:27.75pt;flip:x;z-index:251703296" o:connectortype="straight"/>
+        </w:pict>
+      </w:r>
+      <w:r>
+        <w:rPr>
+          <w:rFonts w:ascii="Times New Roman" w:hAnsi="Times New Roman" w:cs="Times New Roman"/>
+          <w:noProof/>
+        </w:rPr>
+        <w:pict>
+          <v:shape id="_x0000_s1079" type="#_x0000_t32" style="position:absolute;left:0;text-align:left;margin-left:264pt;margin-top:3pt;width:12pt;height:48.75pt;flip:x;z-index:251702272" o:connectortype="straight"/>
+        </w:pict>
+      </w:r>
+      <w:r>
+        <w:rPr>
+          <w:rFonts w:ascii="Times New Roman" w:hAnsi="Times New Roman" w:cs="Times New Roman"/>
+          <w:noProof/>
+        </w:rPr>
+        <w:pict>
+          <v:shape id="_x0000_s1078" type="#_x0000_t32" style="position:absolute;left:0;text-align:left;margin-left:219pt;margin-top:3pt;width:1.5pt;height:48.75pt;z-index:251701248" o:connectortype="straight"/>
+        </w:pict>
+      </w:r>
+      <w:r>
+        <w:rPr>
+          <w:rFonts w:ascii="Times New Roman" w:hAnsi="Times New Roman" w:cs="Times New Roman"/>
+          <w:noProof/>
+        </w:rPr>
+        <w:pict>
+          <v:shape id="_x0000_s1077" type="#_x0000_t32" style="position:absolute;left:0;text-align:left;margin-left:167.25pt;margin-top:29.25pt;width:18.5pt;height:22.5pt;z-index:251700224" o:connectortype="straight"/>
+        </w:pict>
+      </w:r>
+      <w:r>
+        <w:rPr>
+          <w:rFonts w:ascii="Times New Roman" w:hAnsi="Times New Roman" w:cs="Times New Roman"/>
+          <w:noProof/>
+        </w:rPr>
+        <w:pict>
+          <v:oval id="_x0000_s1076" style="position:absolute;left:0;text-align:left;margin-left:259.85pt;margin-top:-29.25pt;width:65.25pt;height:32.25pt;z-index:251699200">
             <v:textbox>
               <w:txbxContent>
                 <w:p>
@@ -1014,10 +1664,11 @@
       </w:r>
       <w:r>
         <w:rPr>
-          <w:noProof/>
-        </w:rPr>
-        <w:pict>
-          <v:oval id="_x0000_s1049" style="position:absolute;margin-left:185.75pt;margin-top:-29.25pt;width:65.25pt;height:32.25pt;z-index:251674624">
+          <w:rFonts w:ascii="Times New Roman" w:hAnsi="Times New Roman" w:cs="Times New Roman"/>
+          <w:noProof/>
+        </w:rPr>
+        <w:pict>
+          <v:oval id="_x0000_s1049" style="position:absolute;left:0;text-align:left;margin-left:185.75pt;margin-top:-29.25pt;width:65.25pt;height:32.25pt;z-index:251674624">
             <v:textbox>
               <w:txbxContent>
                 <w:p>
@@ -1035,10 +1686,11 @@
       </w:r>
       <w:r>
         <w:rPr>
-          <w:noProof/>
-        </w:rPr>
-        <w:pict>
-          <v:oval id="_x0000_s1048" style="position:absolute;margin-left:277.25pt;margin-top:2in;width:65.25pt;height:32.25pt;z-index:251673600">
+          <w:rFonts w:ascii="Times New Roman" w:hAnsi="Times New Roman" w:cs="Times New Roman"/>
+          <w:noProof/>
+        </w:rPr>
+        <w:pict>
+          <v:oval id="_x0000_s1048" style="position:absolute;left:0;text-align:left;margin-left:277.25pt;margin-top:2in;width:65.25pt;height:32.25pt;z-index:251673600">
             <v:textbox>
               <w:txbxContent>
                 <w:p>
@@ -1064,10 +1716,11 @@
       </w:r>
       <w:r>
         <w:rPr>
-          <w:noProof/>
-        </w:rPr>
-        <w:pict>
-          <v:oval id="_x0000_s1053" style="position:absolute;margin-left:140.25pt;margin-top:133.9pt;width:65.25pt;height:32.25pt;z-index:251678720">
+          <w:rFonts w:ascii="Times New Roman" w:hAnsi="Times New Roman" w:cs="Times New Roman"/>
+          <w:noProof/>
+        </w:rPr>
+        <w:pict>
+          <v:oval id="_x0000_s1053" style="position:absolute;left:0;text-align:left;margin-left:140.25pt;margin-top:133.9pt;width:65.25pt;height:32.25pt;z-index:251678720">
             <v:textbox>
               <w:txbxContent>
                 <w:p>
@@ -1091,10 +1744,11 @@
       </w:r>
       <w:r>
         <w:rPr>
-          <w:noProof/>
-        </w:rPr>
-        <w:pict>
-          <v:oval id="_x0000_s1046" style="position:absolute;margin-left:99pt;margin-top:-9.75pt;width:80.25pt;height:45pt;z-index:251671552">
+          <w:rFonts w:ascii="Times New Roman" w:hAnsi="Times New Roman" w:cs="Times New Roman"/>
+          <w:noProof/>
+        </w:rPr>
+        <w:pict>
+          <v:oval id="_x0000_s1046" style="position:absolute;left:0;text-align:left;margin-left:99pt;margin-top:-9.75pt;width:80.25pt;height:45pt;z-index:251671552">
             <v:textbox>
               <w:txbxContent>
                 <w:p>
@@ -1120,10 +1774,11 @@
       </w:r>
       <w:r>
         <w:rPr>
-          <w:noProof/>
-        </w:rPr>
-        <w:pict>
-          <v:oval id="_x0000_s1052" style="position:absolute;margin-left:299.25pt;margin-top:97.5pt;width:65.25pt;height:32.25pt;z-index:251677696">
+          <w:rFonts w:ascii="Times New Roman" w:hAnsi="Times New Roman" w:cs="Times New Roman"/>
+          <w:noProof/>
+        </w:rPr>
+        <w:pict>
+          <v:oval id="_x0000_s1052" style="position:absolute;left:0;text-align:left;margin-left:299.25pt;margin-top:97.5pt;width:65.25pt;height:32.25pt;z-index:251677696">
             <v:textbox>
               <w:txbxContent>
                 <w:p>
@@ -1141,10 +1796,11 @@
       </w:r>
       <w:r>
         <w:rPr>
-          <w:noProof/>
-        </w:rPr>
-        <w:pict>
-          <v:oval id="_x0000_s1050" style="position:absolute;margin-left:303pt;margin-top:46.85pt;width:78.75pt;height:37.15pt;z-index:251675648">
+          <w:rFonts w:ascii="Times New Roman" w:hAnsi="Times New Roman" w:cs="Times New Roman"/>
+          <w:noProof/>
+        </w:rPr>
+        <w:pict>
+          <v:oval id="_x0000_s1050" style="position:absolute;left:0;text-align:left;margin-left:303pt;margin-top:46.85pt;width:78.75pt;height:37.15pt;z-index:251675648">
             <v:textbox>
               <w:txbxContent>
                 <w:p>
@@ -1170,10 +1826,11 @@
       </w:r>
       <w:r>
         <w:rPr>
-          <w:noProof/>
-        </w:rPr>
-        <w:pict>
-          <v:oval id="_x0000_s1047" style="position:absolute;margin-left:85.1pt;margin-top:101.65pt;width:65.25pt;height:32.25pt;z-index:251672576">
+          <w:rFonts w:ascii="Times New Roman" w:hAnsi="Times New Roman" w:cs="Times New Roman"/>
+          <w:noProof/>
+        </w:rPr>
+        <w:pict>
+          <v:oval id="_x0000_s1047" style="position:absolute;left:0;text-align:left;margin-left:85.1pt;margin-top:101.65pt;width:65.25pt;height:32.25pt;z-index:251672576">
             <v:textbox>
               <w:txbxContent>
                 <w:p>
@@ -1183,7 +1840,6 @@
                       <w:u w:val="single"/>
                     </w:rPr>
                   </w:pPr>
-                  <w:proofErr w:type="spellStart"/>
                   <w:r>
                     <w:rPr>
                       <w:u w:val="single"/>
@@ -1202,7 +1858,6 @@
                     </w:rPr>
                     <w:t>id</w:t>
                   </w:r>
-                  <w:proofErr w:type="spellEnd"/>
                 </w:p>
               </w:txbxContent>
             </v:textbox>
@@ -1211,10 +1866,11 @@
       </w:r>
       <w:r>
         <w:rPr>
-          <w:noProof/>
-        </w:rPr>
-        <w:pict>
-          <v:oval id="_x0000_s1045" style="position:absolute;margin-left:85.1pt;margin-top:51.75pt;width:65.25pt;height:32.25pt;z-index:251670528">
+          <w:rFonts w:ascii="Times New Roman" w:hAnsi="Times New Roman" w:cs="Times New Roman"/>
+          <w:noProof/>
+        </w:rPr>
+        <w:pict>
+          <v:oval id="_x0000_s1045" style="position:absolute;left:0;text-align:left;margin-left:85.1pt;margin-top:51.75pt;width:65.25pt;height:32.25pt;z-index:251670528">
             <v:textbox>
               <w:txbxContent>
                 <w:p>
@@ -1232,10 +1888,11 @@
       </w:r>
       <w:r>
         <w:rPr>
-          <w:noProof/>
-        </w:rPr>
-        <w:pict>
-          <v:oval id="_x0000_s1051" style="position:absolute;margin-left:303pt;margin-top:3pt;width:65.25pt;height:32.25pt;z-index:251676672">
+          <w:rFonts w:ascii="Times New Roman" w:hAnsi="Times New Roman" w:cs="Times New Roman"/>
+          <w:noProof/>
+        </w:rPr>
+        <w:pict>
+          <v:oval id="_x0000_s1051" style="position:absolute;left:0;text-align:left;margin-left:303pt;margin-top:3pt;width:65.25pt;height:32.25pt;z-index:251676672">
             <v:textbox>
               <w:txbxContent>
                 <w:p>
@@ -1253,10 +1910,11 @@
       </w:r>
       <w:r>
         <w:rPr>
-          <w:noProof/>
-        </w:rPr>
-        <w:pict>
-          <v:shape id="_x0000_s1037" type="#_x0000_t109" style="position:absolute;margin-left:179.25pt;margin-top:51.75pt;width:96.75pt;height:57pt;z-index:251663360">
+          <w:rFonts w:ascii="Times New Roman" w:hAnsi="Times New Roman" w:cs="Times New Roman"/>
+          <w:noProof/>
+        </w:rPr>
+        <w:pict>
+          <v:shape id="_x0000_s1037" type="#_x0000_t109" style="position:absolute;left:0;text-align:left;margin-left:179.25pt;margin-top:51.75pt;width:96.75pt;height:57pt;z-index:251663360">
             <v:textbox style="mso-next-textbox:#_x0000_s1037">
               <w:txbxContent>
                 <w:p>
@@ -1280,34 +1938,38 @@
       </w:r>
       <w:r>
         <w:rPr>
-          <w:noProof/>
-        </w:rPr>
-        <w:pict>
-          <v:shape id="_x0000_s1073" type="#_x0000_t32" style="position:absolute;margin-left:289.5pt;margin-top:494.4pt;width:47.25pt;height:27.75pt;z-index:251696128" o:connectortype="straight"/>
-        </w:pict>
-      </w:r>
-      <w:r>
-        <w:rPr>
-          <w:noProof/>
-        </w:rPr>
-        <w:pict>
-          <v:shape id="_x0000_s1072" type="#_x0000_t32" style="position:absolute;margin-left:237.75pt;margin-top:506.4pt;width:0;height:19.5pt;z-index:251695104" o:connectortype="straight"/>
-        </w:pict>
-      </w:r>
-      <w:r>
-        <w:rPr>
-          <w:noProof/>
-        </w:rPr>
-        <w:pict>
-          <v:shape id="_x0000_s1071" type="#_x0000_t32" style="position:absolute;margin-left:145.5pt;margin-top:494.4pt;width:40.25pt;height:19.5pt;flip:x;z-index:251694080" o:connectortype="straight"/>
-        </w:pict>
-      </w:r>
-      <w:r>
-        <w:rPr>
-          <w:noProof/>
-        </w:rPr>
-        <w:pict>
-          <v:oval id="_x0000_s1068" style="position:absolute;margin-left:85.1pt;margin-top:506.4pt;width:65.25pt;height:32.25pt;z-index:251691008">
+          <w:rFonts w:ascii="Times New Roman" w:hAnsi="Times New Roman" w:cs="Times New Roman"/>
+          <w:noProof/>
+        </w:rPr>
+        <w:pict>
+          <v:shape id="_x0000_s1073" type="#_x0000_t32" style="position:absolute;left:0;text-align:left;margin-left:289.5pt;margin-top:494.4pt;width:47.25pt;height:27.75pt;z-index:251696128" o:connectortype="straight"/>
+        </w:pict>
+      </w:r>
+      <w:r>
+        <w:rPr>
+          <w:rFonts w:ascii="Times New Roman" w:hAnsi="Times New Roman" w:cs="Times New Roman"/>
+          <w:noProof/>
+        </w:rPr>
+        <w:pict>
+          <v:shape id="_x0000_s1072" type="#_x0000_t32" style="position:absolute;left:0;text-align:left;margin-left:237.75pt;margin-top:506.4pt;width:0;height:19.5pt;z-index:251695104" o:connectortype="straight"/>
+        </w:pict>
+      </w:r>
+      <w:r>
+        <w:rPr>
+          <w:rFonts w:ascii="Times New Roman" w:hAnsi="Times New Roman" w:cs="Times New Roman"/>
+          <w:noProof/>
+        </w:rPr>
+        <w:pict>
+          <v:shape id="_x0000_s1071" type="#_x0000_t32" style="position:absolute;left:0;text-align:left;margin-left:145.5pt;margin-top:494.4pt;width:40.25pt;height:19.5pt;flip:x;z-index:251694080" o:connectortype="straight"/>
+        </w:pict>
+      </w:r>
+      <w:r>
+        <w:rPr>
+          <w:rFonts w:ascii="Times New Roman" w:hAnsi="Times New Roman" w:cs="Times New Roman"/>
+          <w:noProof/>
+        </w:rPr>
+        <w:pict>
+          <v:oval id="_x0000_s1068" style="position:absolute;left:0;text-align:left;margin-left:85.1pt;margin-top:506.4pt;width:65.25pt;height:32.25pt;z-index:251691008">
             <v:textbox>
               <w:txbxContent>
                 <w:p>
@@ -1325,27 +1987,20 @@
       </w:r>
       <w:r>
         <w:rPr>
-          <w:noProof/>
-        </w:rPr>
-        <w:pict>
-          <v:oval id="_x0000_s1069" style="position:absolute;margin-left:205.5pt;margin-top:525.9pt;width:65.25pt;height:32.25pt;z-index:251692032">
+          <w:rFonts w:ascii="Times New Roman" w:hAnsi="Times New Roman" w:cs="Times New Roman"/>
+          <w:noProof/>
+        </w:rPr>
+        <w:pict>
+          <v:oval id="_x0000_s1070" style="position:absolute;left:0;text-align:left;margin-left:325.1pt;margin-top:517.65pt;width:65.25pt;height:32.25pt;z-index:251693056">
             <v:textbox>
               <w:txbxContent>
                 <w:p>
                   <w:pPr>
                     <w:jc w:val="center"/>
-                    <w:rPr>
-                      <w:u w:val="single"/>
-                    </w:rPr>
-                  </w:pPr>
-                  <w:proofErr w:type="spellStart"/>
-                  <w:r>
-                    <w:rPr>
-                      <w:u w:val="single"/>
-                    </w:rPr>
-                    <w:t>Userid</w:t>
-                  </w:r>
-                  <w:proofErr w:type="spellEnd"/>
+                  </w:pPr>
+                  <w:r>
+                    <w:t>Pass</w:t>
+                  </w:r>
                 </w:p>
               </w:txbxContent>
             </v:textbox>
@@ -1354,31 +2009,11 @@
       </w:r>
       <w:r>
         <w:rPr>
-          <w:noProof/>
-        </w:rPr>
-        <w:pict>
-          <v:oval id="_x0000_s1070" style="position:absolute;margin-left:325.1pt;margin-top:517.65pt;width:65.25pt;height:32.25pt;z-index:251693056">
-            <v:textbox>
-              <w:txbxContent>
-                <w:p>
-                  <w:pPr>
-                    <w:jc w:val="center"/>
-                  </w:pPr>
-                  <w:r>
-                    <w:t>Pass</w:t>
-                  </w:r>
-                </w:p>
-              </w:txbxContent>
-            </v:textbox>
-          </v:oval>
-        </w:pict>
-      </w:r>
-      <w:r>
-        <w:rPr>
-          <w:noProof/>
-        </w:rPr>
-        <w:pict>
-          <v:shape id="_x0000_s1040" type="#_x0000_t109" style="position:absolute;margin-left:185.75pt;margin-top:451.65pt;width:103.75pt;height:54.75pt;z-index:251665408">
+          <w:rFonts w:ascii="Times New Roman" w:hAnsi="Times New Roman" w:cs="Times New Roman"/>
+          <w:noProof/>
+        </w:rPr>
+        <w:pict>
+          <v:shape id="_x0000_s1040" type="#_x0000_t109" style="position:absolute;left:0;text-align:left;margin-left:185.75pt;margin-top:451.65pt;width:103.75pt;height:54.75pt;z-index:251665408">
             <v:textbox>
               <w:txbxContent>
                 <w:p>
@@ -1409,6 +2044,587 @@
     </w:sectPr>
   </w:body>
 </w:document>
+</file>
+
+<file path=word/numbering.xml><?xml version="1.0" encoding="utf-8"?>
+<w:numbering xmlns:ve="http://schemas.openxmlformats.org/markup-compatibility/2006" xmlns:o="urn:schemas-microsoft-com:office:office" xmlns:r="http://schemas.openxmlformats.org/officeDocument/2006/relationships" xmlns:m="http://schemas.openxmlformats.org/officeDocument/2006/math" xmlns:v="urn:schemas-microsoft-com:vml" xmlns:wp="http://schemas.openxmlformats.org/drawingml/2006/wordprocessingDrawing" xmlns:w10="urn:schemas-microsoft-com:office:word" xmlns:w="http://schemas.openxmlformats.org/wordprocessingml/2006/main" xmlns:wne="http://schemas.microsoft.com/office/word/2006/wordml">
+  <w:abstractNum w:abstractNumId="0">
+    <w:nsid w:val="062868D6"/>
+    <w:multiLevelType w:val="hybridMultilevel"/>
+    <w:tmpl w:val="0E9CDB2E"/>
+    <w:lvl w:ilvl="0" w:tplc="5A5270E8">
+      <w:start w:val="1"/>
+      <w:numFmt w:val="upperRoman"/>
+      <w:lvlText w:val="%1."/>
+      <w:lvlJc w:val="left"/>
+      <w:pPr>
+        <w:ind w:left="1080" w:hanging="720"/>
+      </w:pPr>
+      <w:rPr>
+        <w:rFonts w:hint="default"/>
+      </w:rPr>
+    </w:lvl>
+    <w:lvl w:ilvl="1" w:tplc="04090019" w:tentative="1">
+      <w:start w:val="1"/>
+      <w:numFmt w:val="lowerLetter"/>
+      <w:lvlText w:val="%2."/>
+      <w:lvlJc w:val="left"/>
+      <w:pPr>
+        <w:ind w:left="1440" w:hanging="360"/>
+      </w:pPr>
+    </w:lvl>
+    <w:lvl w:ilvl="2" w:tplc="0409001B" w:tentative="1">
+      <w:start w:val="1"/>
+      <w:numFmt w:val="lowerRoman"/>
+      <w:lvlText w:val="%3."/>
+      <w:lvlJc w:val="right"/>
+      <w:pPr>
+        <w:ind w:left="2160" w:hanging="180"/>
+      </w:pPr>
+    </w:lvl>
+    <w:lvl w:ilvl="3" w:tplc="0409000F" w:tentative="1">
+      <w:start w:val="1"/>
+      <w:numFmt w:val="decimal"/>
+      <w:lvlText w:val="%4."/>
+      <w:lvlJc w:val="left"/>
+      <w:pPr>
+        <w:ind w:left="2880" w:hanging="360"/>
+      </w:pPr>
+    </w:lvl>
+    <w:lvl w:ilvl="4" w:tplc="04090019" w:tentative="1">
+      <w:start w:val="1"/>
+      <w:numFmt w:val="lowerLetter"/>
+      <w:lvlText w:val="%5."/>
+      <w:lvlJc w:val="left"/>
+      <w:pPr>
+        <w:ind w:left="3600" w:hanging="360"/>
+      </w:pPr>
+    </w:lvl>
+    <w:lvl w:ilvl="5" w:tplc="0409001B" w:tentative="1">
+      <w:start w:val="1"/>
+      <w:numFmt w:val="lowerRoman"/>
+      <w:lvlText w:val="%6."/>
+      <w:lvlJc w:val="right"/>
+      <w:pPr>
+        <w:ind w:left="4320" w:hanging="180"/>
+      </w:pPr>
+    </w:lvl>
+    <w:lvl w:ilvl="6" w:tplc="0409000F" w:tentative="1">
+      <w:start w:val="1"/>
+      <w:numFmt w:val="decimal"/>
+      <w:lvlText w:val="%7."/>
+      <w:lvlJc w:val="left"/>
+      <w:pPr>
+        <w:ind w:left="5040" w:hanging="360"/>
+      </w:pPr>
+    </w:lvl>
+    <w:lvl w:ilvl="7" w:tplc="04090019" w:tentative="1">
+      <w:start w:val="1"/>
+      <w:numFmt w:val="lowerLetter"/>
+      <w:lvlText w:val="%8."/>
+      <w:lvlJc w:val="left"/>
+      <w:pPr>
+        <w:ind w:left="5760" w:hanging="360"/>
+      </w:pPr>
+    </w:lvl>
+    <w:lvl w:ilvl="8" w:tplc="0409001B" w:tentative="1">
+      <w:start w:val="1"/>
+      <w:numFmt w:val="lowerRoman"/>
+      <w:lvlText w:val="%9."/>
+      <w:lvlJc w:val="right"/>
+      <w:pPr>
+        <w:ind w:left="6480" w:hanging="180"/>
+      </w:pPr>
+    </w:lvl>
+  </w:abstractNum>
+  <w:abstractNum w:abstractNumId="1">
+    <w:nsid w:val="0A050349"/>
+    <w:multiLevelType w:val="hybridMultilevel"/>
+    <w:tmpl w:val="6A5A7544"/>
+    <w:lvl w:ilvl="0" w:tplc="04090001">
+      <w:start w:val="1"/>
+      <w:numFmt w:val="bullet"/>
+      <w:lvlText w:val=""/>
+      <w:lvlJc w:val="left"/>
+      <w:pPr>
+        <w:ind w:left="3600" w:hanging="360"/>
+      </w:pPr>
+      <w:rPr>
+        <w:rFonts w:ascii="Symbol" w:hAnsi="Symbol" w:hint="default"/>
+      </w:rPr>
+    </w:lvl>
+    <w:lvl w:ilvl="1" w:tplc="04090003" w:tentative="1">
+      <w:start w:val="1"/>
+      <w:numFmt w:val="bullet"/>
+      <w:lvlText w:val="o"/>
+      <w:lvlJc w:val="left"/>
+      <w:pPr>
+        <w:ind w:left="4320" w:hanging="360"/>
+      </w:pPr>
+      <w:rPr>
+        <w:rFonts w:ascii="Courier New" w:hAnsi="Courier New" w:cs="Courier New" w:hint="default"/>
+      </w:rPr>
+    </w:lvl>
+    <w:lvl w:ilvl="2" w:tplc="04090005" w:tentative="1">
+      <w:start w:val="1"/>
+      <w:numFmt w:val="bullet"/>
+      <w:lvlText w:val=""/>
+      <w:lvlJc w:val="left"/>
+      <w:pPr>
+        <w:ind w:left="5040" w:hanging="360"/>
+      </w:pPr>
+      <w:rPr>
+        <w:rFonts w:ascii="Wingdings" w:hAnsi="Wingdings" w:hint="default"/>
+      </w:rPr>
+    </w:lvl>
+    <w:lvl w:ilvl="3" w:tplc="04090001" w:tentative="1">
+      <w:start w:val="1"/>
+      <w:numFmt w:val="bullet"/>
+      <w:lvlText w:val=""/>
+      <w:lvlJc w:val="left"/>
+      <w:pPr>
+        <w:ind w:left="5760" w:hanging="360"/>
+      </w:pPr>
+      <w:rPr>
+        <w:rFonts w:ascii="Symbol" w:hAnsi="Symbol" w:hint="default"/>
+      </w:rPr>
+    </w:lvl>
+    <w:lvl w:ilvl="4" w:tplc="04090003" w:tentative="1">
+      <w:start w:val="1"/>
+      <w:numFmt w:val="bullet"/>
+      <w:lvlText w:val="o"/>
+      <w:lvlJc w:val="left"/>
+      <w:pPr>
+        <w:ind w:left="6480" w:hanging="360"/>
+      </w:pPr>
+      <w:rPr>
+        <w:rFonts w:ascii="Courier New" w:hAnsi="Courier New" w:cs="Courier New" w:hint="default"/>
+      </w:rPr>
+    </w:lvl>
+    <w:lvl w:ilvl="5" w:tplc="04090005" w:tentative="1">
+      <w:start w:val="1"/>
+      <w:numFmt w:val="bullet"/>
+      <w:lvlText w:val=""/>
+      <w:lvlJc w:val="left"/>
+      <w:pPr>
+        <w:ind w:left="7200" w:hanging="360"/>
+      </w:pPr>
+      <w:rPr>
+        <w:rFonts w:ascii="Wingdings" w:hAnsi="Wingdings" w:hint="default"/>
+      </w:rPr>
+    </w:lvl>
+    <w:lvl w:ilvl="6" w:tplc="04090001" w:tentative="1">
+      <w:start w:val="1"/>
+      <w:numFmt w:val="bullet"/>
+      <w:lvlText w:val=""/>
+      <w:lvlJc w:val="left"/>
+      <w:pPr>
+        <w:ind w:left="7920" w:hanging="360"/>
+      </w:pPr>
+      <w:rPr>
+        <w:rFonts w:ascii="Symbol" w:hAnsi="Symbol" w:hint="default"/>
+      </w:rPr>
+    </w:lvl>
+    <w:lvl w:ilvl="7" w:tplc="04090003" w:tentative="1">
+      <w:start w:val="1"/>
+      <w:numFmt w:val="bullet"/>
+      <w:lvlText w:val="o"/>
+      <w:lvlJc w:val="left"/>
+      <w:pPr>
+        <w:ind w:left="8640" w:hanging="360"/>
+      </w:pPr>
+      <w:rPr>
+        <w:rFonts w:ascii="Courier New" w:hAnsi="Courier New" w:cs="Courier New" w:hint="default"/>
+      </w:rPr>
+    </w:lvl>
+    <w:lvl w:ilvl="8" w:tplc="04090005" w:tentative="1">
+      <w:start w:val="1"/>
+      <w:numFmt w:val="bullet"/>
+      <w:lvlText w:val=""/>
+      <w:lvlJc w:val="left"/>
+      <w:pPr>
+        <w:ind w:left="9360" w:hanging="360"/>
+      </w:pPr>
+      <w:rPr>
+        <w:rFonts w:ascii="Wingdings" w:hAnsi="Wingdings" w:hint="default"/>
+      </w:rPr>
+    </w:lvl>
+  </w:abstractNum>
+  <w:abstractNum w:abstractNumId="2">
+    <w:nsid w:val="34DA3C04"/>
+    <w:multiLevelType w:val="hybridMultilevel"/>
+    <w:tmpl w:val="3A3A4E98"/>
+    <w:lvl w:ilvl="0" w:tplc="9B882A0A">
+      <w:start w:val="1"/>
+      <w:numFmt w:val="upperRoman"/>
+      <w:lvlText w:val="%1."/>
+      <w:lvlJc w:val="left"/>
+      <w:pPr>
+        <w:ind w:left="1080" w:hanging="720"/>
+      </w:pPr>
+      <w:rPr>
+        <w:rFonts w:hint="default"/>
+      </w:rPr>
+    </w:lvl>
+    <w:lvl w:ilvl="1" w:tplc="04090019" w:tentative="1">
+      <w:start w:val="1"/>
+      <w:numFmt w:val="lowerLetter"/>
+      <w:lvlText w:val="%2."/>
+      <w:lvlJc w:val="left"/>
+      <w:pPr>
+        <w:ind w:left="1440" w:hanging="360"/>
+      </w:pPr>
+    </w:lvl>
+    <w:lvl w:ilvl="2" w:tplc="0409001B" w:tentative="1">
+      <w:start w:val="1"/>
+      <w:numFmt w:val="lowerRoman"/>
+      <w:lvlText w:val="%3."/>
+      <w:lvlJc w:val="right"/>
+      <w:pPr>
+        <w:ind w:left="2160" w:hanging="180"/>
+      </w:pPr>
+    </w:lvl>
+    <w:lvl w:ilvl="3" w:tplc="0409000F" w:tentative="1">
+      <w:start w:val="1"/>
+      <w:numFmt w:val="decimal"/>
+      <w:lvlText w:val="%4."/>
+      <w:lvlJc w:val="left"/>
+      <w:pPr>
+        <w:ind w:left="2880" w:hanging="360"/>
+      </w:pPr>
+    </w:lvl>
+    <w:lvl w:ilvl="4" w:tplc="04090019" w:tentative="1">
+      <w:start w:val="1"/>
+      <w:numFmt w:val="lowerLetter"/>
+      <w:lvlText w:val="%5."/>
+      <w:lvlJc w:val="left"/>
+      <w:pPr>
+        <w:ind w:left="3600" w:hanging="360"/>
+      </w:pPr>
+    </w:lvl>
+    <w:lvl w:ilvl="5" w:tplc="0409001B" w:tentative="1">
+      <w:start w:val="1"/>
+      <w:numFmt w:val="lowerRoman"/>
+      <w:lvlText w:val="%6."/>
+      <w:lvlJc w:val="right"/>
+      <w:pPr>
+        <w:ind w:left="4320" w:hanging="180"/>
+      </w:pPr>
+    </w:lvl>
+    <w:lvl w:ilvl="6" w:tplc="0409000F" w:tentative="1">
+      <w:start w:val="1"/>
+      <w:numFmt w:val="decimal"/>
+      <w:lvlText w:val="%7."/>
+      <w:lvlJc w:val="left"/>
+      <w:pPr>
+        <w:ind w:left="5040" w:hanging="360"/>
+      </w:pPr>
+    </w:lvl>
+    <w:lvl w:ilvl="7" w:tplc="04090019" w:tentative="1">
+      <w:start w:val="1"/>
+      <w:numFmt w:val="lowerLetter"/>
+      <w:lvlText w:val="%8."/>
+      <w:lvlJc w:val="left"/>
+      <w:pPr>
+        <w:ind w:left="5760" w:hanging="360"/>
+      </w:pPr>
+    </w:lvl>
+    <w:lvl w:ilvl="8" w:tplc="0409001B" w:tentative="1">
+      <w:start w:val="1"/>
+      <w:numFmt w:val="lowerRoman"/>
+      <w:lvlText w:val="%9."/>
+      <w:lvlJc w:val="right"/>
+      <w:pPr>
+        <w:ind w:left="6480" w:hanging="180"/>
+      </w:pPr>
+    </w:lvl>
+  </w:abstractNum>
+  <w:abstractNum w:abstractNumId="3">
+    <w:nsid w:val="391E0526"/>
+    <w:multiLevelType w:val="hybridMultilevel"/>
+    <w:tmpl w:val="3E34B488"/>
+    <w:lvl w:ilvl="0" w:tplc="164A89EA">
+      <w:start w:val="1"/>
+      <w:numFmt w:val="upperRoman"/>
+      <w:lvlText w:val="%1."/>
+      <w:lvlJc w:val="left"/>
+      <w:pPr>
+        <w:ind w:left="1080" w:hanging="720"/>
+      </w:pPr>
+      <w:rPr>
+        <w:rFonts w:hint="default"/>
+      </w:rPr>
+    </w:lvl>
+    <w:lvl w:ilvl="1" w:tplc="04090019" w:tentative="1">
+      <w:start w:val="1"/>
+      <w:numFmt w:val="lowerLetter"/>
+      <w:lvlText w:val="%2."/>
+      <w:lvlJc w:val="left"/>
+      <w:pPr>
+        <w:ind w:left="1440" w:hanging="360"/>
+      </w:pPr>
+    </w:lvl>
+    <w:lvl w:ilvl="2" w:tplc="0409001B" w:tentative="1">
+      <w:start w:val="1"/>
+      <w:numFmt w:val="lowerRoman"/>
+      <w:lvlText w:val="%3."/>
+      <w:lvlJc w:val="right"/>
+      <w:pPr>
+        <w:ind w:left="2160" w:hanging="180"/>
+      </w:pPr>
+    </w:lvl>
+    <w:lvl w:ilvl="3" w:tplc="0409000F" w:tentative="1">
+      <w:start w:val="1"/>
+      <w:numFmt w:val="decimal"/>
+      <w:lvlText w:val="%4."/>
+      <w:lvlJc w:val="left"/>
+      <w:pPr>
+        <w:ind w:left="2880" w:hanging="360"/>
+      </w:pPr>
+    </w:lvl>
+    <w:lvl w:ilvl="4" w:tplc="04090019" w:tentative="1">
+      <w:start w:val="1"/>
+      <w:numFmt w:val="lowerLetter"/>
+      <w:lvlText w:val="%5."/>
+      <w:lvlJc w:val="left"/>
+      <w:pPr>
+        <w:ind w:left="3600" w:hanging="360"/>
+      </w:pPr>
+    </w:lvl>
+    <w:lvl w:ilvl="5" w:tplc="0409001B" w:tentative="1">
+      <w:start w:val="1"/>
+      <w:numFmt w:val="lowerRoman"/>
+      <w:lvlText w:val="%6."/>
+      <w:lvlJc w:val="right"/>
+      <w:pPr>
+        <w:ind w:left="4320" w:hanging="180"/>
+      </w:pPr>
+    </w:lvl>
+    <w:lvl w:ilvl="6" w:tplc="0409000F" w:tentative="1">
+      <w:start w:val="1"/>
+      <w:numFmt w:val="decimal"/>
+      <w:lvlText w:val="%7."/>
+      <w:lvlJc w:val="left"/>
+      <w:pPr>
+        <w:ind w:left="5040" w:hanging="360"/>
+      </w:pPr>
+    </w:lvl>
+    <w:lvl w:ilvl="7" w:tplc="04090019" w:tentative="1">
+      <w:start w:val="1"/>
+      <w:numFmt w:val="lowerLetter"/>
+      <w:lvlText w:val="%8."/>
+      <w:lvlJc w:val="left"/>
+      <w:pPr>
+        <w:ind w:left="5760" w:hanging="360"/>
+      </w:pPr>
+    </w:lvl>
+    <w:lvl w:ilvl="8" w:tplc="0409001B" w:tentative="1">
+      <w:start w:val="1"/>
+      <w:numFmt w:val="lowerRoman"/>
+      <w:lvlText w:val="%9."/>
+      <w:lvlJc w:val="right"/>
+      <w:pPr>
+        <w:ind w:left="6480" w:hanging="180"/>
+      </w:pPr>
+    </w:lvl>
+  </w:abstractNum>
+  <w:abstractNum w:abstractNumId="4">
+    <w:nsid w:val="695E0FDC"/>
+    <w:multiLevelType w:val="hybridMultilevel"/>
+    <w:tmpl w:val="BE3CA960"/>
+    <w:lvl w:ilvl="0" w:tplc="B8C014AE">
+      <w:start w:val="1"/>
+      <w:numFmt w:val="upperRoman"/>
+      <w:lvlText w:val="%1."/>
+      <w:lvlJc w:val="left"/>
+      <w:pPr>
+        <w:ind w:left="1080" w:hanging="720"/>
+      </w:pPr>
+      <w:rPr>
+        <w:rFonts w:hint="default"/>
+      </w:rPr>
+    </w:lvl>
+    <w:lvl w:ilvl="1" w:tplc="04090019" w:tentative="1">
+      <w:start w:val="1"/>
+      <w:numFmt w:val="lowerLetter"/>
+      <w:lvlText w:val="%2."/>
+      <w:lvlJc w:val="left"/>
+      <w:pPr>
+        <w:ind w:left="1440" w:hanging="360"/>
+      </w:pPr>
+    </w:lvl>
+    <w:lvl w:ilvl="2" w:tplc="0409001B" w:tentative="1">
+      <w:start w:val="1"/>
+      <w:numFmt w:val="lowerRoman"/>
+      <w:lvlText w:val="%3."/>
+      <w:lvlJc w:val="right"/>
+      <w:pPr>
+        <w:ind w:left="2160" w:hanging="180"/>
+      </w:pPr>
+    </w:lvl>
+    <w:lvl w:ilvl="3" w:tplc="0409000F" w:tentative="1">
+      <w:start w:val="1"/>
+      <w:numFmt w:val="decimal"/>
+      <w:lvlText w:val="%4."/>
+      <w:lvlJc w:val="left"/>
+      <w:pPr>
+        <w:ind w:left="2880" w:hanging="360"/>
+      </w:pPr>
+    </w:lvl>
+    <w:lvl w:ilvl="4" w:tplc="04090019" w:tentative="1">
+      <w:start w:val="1"/>
+      <w:numFmt w:val="lowerLetter"/>
+      <w:lvlText w:val="%5."/>
+      <w:lvlJc w:val="left"/>
+      <w:pPr>
+        <w:ind w:left="3600" w:hanging="360"/>
+      </w:pPr>
+    </w:lvl>
+    <w:lvl w:ilvl="5" w:tplc="0409001B" w:tentative="1">
+      <w:start w:val="1"/>
+      <w:numFmt w:val="lowerRoman"/>
+      <w:lvlText w:val="%6."/>
+      <w:lvlJc w:val="right"/>
+      <w:pPr>
+        <w:ind w:left="4320" w:hanging="180"/>
+      </w:pPr>
+    </w:lvl>
+    <w:lvl w:ilvl="6" w:tplc="0409000F" w:tentative="1">
+      <w:start w:val="1"/>
+      <w:numFmt w:val="decimal"/>
+      <w:lvlText w:val="%7."/>
+      <w:lvlJc w:val="left"/>
+      <w:pPr>
+        <w:ind w:left="5040" w:hanging="360"/>
+      </w:pPr>
+    </w:lvl>
+    <w:lvl w:ilvl="7" w:tplc="04090019" w:tentative="1">
+      <w:start w:val="1"/>
+      <w:numFmt w:val="lowerLetter"/>
+      <w:lvlText w:val="%8."/>
+      <w:lvlJc w:val="left"/>
+      <w:pPr>
+        <w:ind w:left="5760" w:hanging="360"/>
+      </w:pPr>
+    </w:lvl>
+    <w:lvl w:ilvl="8" w:tplc="0409001B" w:tentative="1">
+      <w:start w:val="1"/>
+      <w:numFmt w:val="lowerRoman"/>
+      <w:lvlText w:val="%9."/>
+      <w:lvlJc w:val="right"/>
+      <w:pPr>
+        <w:ind w:left="6480" w:hanging="180"/>
+      </w:pPr>
+    </w:lvl>
+  </w:abstractNum>
+  <w:abstractNum w:abstractNumId="5">
+    <w:nsid w:val="6BD17A89"/>
+    <w:multiLevelType w:val="hybridMultilevel"/>
+    <w:tmpl w:val="21227D1A"/>
+    <w:lvl w:ilvl="0" w:tplc="9BB8534C">
+      <w:start w:val="1"/>
+      <w:numFmt w:val="upperRoman"/>
+      <w:lvlText w:val="%1."/>
+      <w:lvlJc w:val="left"/>
+      <w:pPr>
+        <w:ind w:left="1080" w:hanging="720"/>
+      </w:pPr>
+      <w:rPr>
+        <w:rFonts w:hint="default"/>
+      </w:rPr>
+    </w:lvl>
+    <w:lvl w:ilvl="1" w:tplc="04090019" w:tentative="1">
+      <w:start w:val="1"/>
+      <w:numFmt w:val="lowerLetter"/>
+      <w:lvlText w:val="%2."/>
+      <w:lvlJc w:val="left"/>
+      <w:pPr>
+        <w:ind w:left="1440" w:hanging="360"/>
+      </w:pPr>
+    </w:lvl>
+    <w:lvl w:ilvl="2" w:tplc="0409001B" w:tentative="1">
+      <w:start w:val="1"/>
+      <w:numFmt w:val="lowerRoman"/>
+      <w:lvlText w:val="%3."/>
+      <w:lvlJc w:val="right"/>
+      <w:pPr>
+        <w:ind w:left="2160" w:hanging="180"/>
+      </w:pPr>
+    </w:lvl>
+    <w:lvl w:ilvl="3" w:tplc="0409000F" w:tentative="1">
+      <w:start w:val="1"/>
+      <w:numFmt w:val="decimal"/>
+      <w:lvlText w:val="%4."/>
+      <w:lvlJc w:val="left"/>
+      <w:pPr>
+        <w:ind w:left="2880" w:hanging="360"/>
+      </w:pPr>
+    </w:lvl>
+    <w:lvl w:ilvl="4" w:tplc="04090019" w:tentative="1">
+      <w:start w:val="1"/>
+      <w:numFmt w:val="lowerLetter"/>
+      <w:lvlText w:val="%5."/>
+      <w:lvlJc w:val="left"/>
+      <w:pPr>
+        <w:ind w:left="3600" w:hanging="360"/>
+      </w:pPr>
+    </w:lvl>
+    <w:lvl w:ilvl="5" w:tplc="0409001B" w:tentative="1">
+      <w:start w:val="1"/>
+      <w:numFmt w:val="lowerRoman"/>
+      <w:lvlText w:val="%6."/>
+      <w:lvlJc w:val="right"/>
+      <w:pPr>
+        <w:ind w:left="4320" w:hanging="180"/>
+      </w:pPr>
+    </w:lvl>
+    <w:lvl w:ilvl="6" w:tplc="0409000F" w:tentative="1">
+      <w:start w:val="1"/>
+      <w:numFmt w:val="decimal"/>
+      <w:lvlText w:val="%7."/>
+      <w:lvlJc w:val="left"/>
+      <w:pPr>
+        <w:ind w:left="5040" w:hanging="360"/>
+      </w:pPr>
+    </w:lvl>
+    <w:lvl w:ilvl="7" w:tplc="04090019" w:tentative="1">
+      <w:start w:val="1"/>
+      <w:numFmt w:val="lowerLetter"/>
+      <w:lvlText w:val="%8."/>
+      <w:lvlJc w:val="left"/>
+      <w:pPr>
+        <w:ind w:left="5760" w:hanging="360"/>
+      </w:pPr>
+    </w:lvl>
+    <w:lvl w:ilvl="8" w:tplc="0409001B" w:tentative="1">
+      <w:start w:val="1"/>
+      <w:numFmt w:val="lowerRoman"/>
+      <w:lvlText w:val="%9."/>
+      <w:lvlJc w:val="right"/>
+      <w:pPr>
+        <w:ind w:left="6480" w:hanging="180"/>
+      </w:pPr>
+    </w:lvl>
+  </w:abstractNum>
+  <w:num w:numId="1">
+    <w:abstractNumId w:val="1"/>
+  </w:num>
+  <w:num w:numId="2">
+    <w:abstractNumId w:val="4"/>
+  </w:num>
+  <w:num w:numId="3">
+    <w:abstractNumId w:val="0"/>
+  </w:num>
+  <w:num w:numId="4">
+    <w:abstractNumId w:val="2"/>
+  </w:num>
+  <w:num w:numId="5">
+    <w:abstractNumId w:val="3"/>
+  </w:num>
+  <w:num w:numId="6">
+    <w:abstractNumId w:val="5"/>
+  </w:num>
+</w:numbering>
 </file>
 
 <file path=word/styles.xml><?xml version="1.0" encoding="utf-8"?>
@@ -1570,7 +2786,7 @@
   <w:style w:type="paragraph" w:default="1" w:styleId="Normal">
     <w:name w:val="Normal"/>
     <w:qFormat/>
-    <w:rsid w:val="00301BBF"/>
+    <w:rsid w:val="007D26B6"/>
   </w:style>
   <w:style w:type="character" w:default="1" w:styleId="DefaultParagraphFont">
     <w:name w:val="Default Paragraph Font"/>
@@ -1638,6 +2854,17 @@
       <w:sz w:val="16"/>
       <w:szCs w:val="16"/>
     </w:rPr>
+  </w:style>
+  <w:style w:type="paragraph" w:styleId="ListParagraph">
+    <w:name w:val="List Paragraph"/>
+    <w:basedOn w:val="Normal"/>
+    <w:uiPriority w:val="34"/>
+    <w:qFormat/>
+    <w:rsid w:val="007D26B6"/>
+    <w:pPr>
+      <w:ind w:left="720"/>
+      <w:contextualSpacing/>
+    </w:pPr>
   </w:style>
 </w:styles>
 </file>

</xml_diff>